<commit_message>
Added SRS in docx and pdf
</commit_message>
<xml_diff>
--- a/Specyfikacja Wymagań.docx
+++ b/Specyfikacja Wymagań.docx
@@ -345,991 +345,6 @@
           <w:sz w:val="24"/>
           <w:szCs w:val="24"/>
         </w:rPr>
-      </w:pPr>
-    </w:p>
-    <w:p>
-      <w:pPr>
-        <w:jc w:val="center"/>
-        <w:rPr>
-          <w:rFonts w:asciiTheme="majorHAnsi" w:hAnsiTheme="majorHAnsi"/>
-          <w:sz w:val="24"/>
-          <w:szCs w:val="24"/>
-        </w:rPr>
-      </w:pPr>
-    </w:p>
-    <w:p>
-      <w:pPr>
-        <w:pStyle w:val="Nagwek1"/>
-        <w:rPr>
-          <w:sz w:val="40"/>
-          <w:szCs w:val="40"/>
-        </w:rPr>
-      </w:pPr>
-      <w:bookmarkStart w:id="0" w:name="_Toc500507031"/>
-      <w:r>
-        <w:rPr>
-          <w:sz w:val="40"/>
-          <w:szCs w:val="40"/>
-        </w:rPr>
-        <w:lastRenderedPageBreak/>
-        <w:t>1.    Wprowadzenie</w:t>
-      </w:r>
-      <w:bookmarkEnd w:id="0"/>
-    </w:p>
-    <w:p>
-      <w:pPr>
-        <w:pStyle w:val="Nagwek1"/>
-        <w:ind w:left="360"/>
-      </w:pPr>
-      <w:bookmarkStart w:id="1" w:name="_Toc500507032"/>
-      <w:r>
-        <w:t>1.1     Cel</w:t>
-      </w:r>
-      <w:bookmarkEnd w:id="1"/>
-    </w:p>
-    <w:p/>
-    <w:p>
-      <w:pPr>
-        <w:ind w:firstLine="360"/>
-        <w:rPr>
-          <w:color w:val="000000" w:themeColor="text1"/>
-          <w:sz w:val="24"/>
-          <w:szCs w:val="24"/>
-        </w:rPr>
-      </w:pPr>
-      <w:r>
-        <w:rPr>
-          <w:color w:val="000000" w:themeColor="text1"/>
-          <w:sz w:val="24"/>
-          <w:szCs w:val="24"/>
-          <w:shd w:val="clear" w:color="auto" w:fill="FEFEFE"/>
-        </w:rPr>
-        <w:t>R</w:t>
-      </w:r>
-      <w:r>
-        <w:rPr>
-          <w:color w:val="000000" w:themeColor="text1"/>
-          <w:sz w:val="24"/>
-          <w:szCs w:val="24"/>
-          <w:shd w:val="clear" w:color="auto" w:fill="FEFEFE"/>
-        </w:rPr>
-        <w:t>ozszerzenie swoich umiejętności w zakresie programowania proceduralnego.</w:t>
-      </w:r>
-      <w:r>
-        <w:rPr>
-          <w:color w:val="000000" w:themeColor="text1"/>
-          <w:sz w:val="24"/>
-          <w:szCs w:val="24"/>
-          <w:shd w:val="clear" w:color="auto" w:fill="FEFEFE"/>
-        </w:rPr>
-        <w:t xml:space="preserve"> </w:t>
-      </w:r>
-      <w:r>
-        <w:rPr>
-          <w:color w:val="000000" w:themeColor="text1"/>
-          <w:sz w:val="24"/>
-          <w:szCs w:val="24"/>
-          <w:shd w:val="clear" w:color="auto" w:fill="FEFEFE"/>
-        </w:rPr>
-        <w:t xml:space="preserve">Zapoznanie się z możliwościami biblioteki Allegro i wykorzystanie jej funkcjonalności. </w:t>
-      </w:r>
-      <w:r>
-        <w:rPr>
-          <w:color w:val="000000" w:themeColor="text1"/>
-          <w:sz w:val="24"/>
-          <w:szCs w:val="24"/>
-          <w:shd w:val="clear" w:color="auto" w:fill="FEFEFE"/>
-        </w:rPr>
-        <w:t>Otrzymanie zaliczenia z przedmiotu Proceduralne Języki Programowania II</w:t>
-      </w:r>
-      <w:r>
-        <w:rPr>
-          <w:color w:val="000000" w:themeColor="text1"/>
-          <w:sz w:val="24"/>
-          <w:szCs w:val="24"/>
-          <w:shd w:val="clear" w:color="auto" w:fill="FEFEFE"/>
-        </w:rPr>
-        <w:t>.</w:t>
-      </w:r>
-    </w:p>
-    <w:p>
-      <w:pPr>
-        <w:pStyle w:val="Nagwek1"/>
-        <w:numPr>
-          <w:ilvl w:val="1"/>
-          <w:numId w:val="10"/>
-        </w:numPr>
-      </w:pPr>
-      <w:bookmarkStart w:id="2" w:name="_Toc500507033"/>
-      <w:r>
-        <w:t>Streszczenie</w:t>
-      </w:r>
-      <w:bookmarkEnd w:id="2"/>
-    </w:p>
-    <w:p/>
-    <w:p>
-      <w:pPr>
-        <w:ind w:firstLine="360"/>
-        <w:rPr>
-          <w:sz w:val="24"/>
-          <w:szCs w:val="24"/>
-        </w:rPr>
-      </w:pPr>
-      <w:r>
-        <w:rPr>
-          <w:sz w:val="24"/>
-          <w:szCs w:val="24"/>
-        </w:rPr>
-        <w:t xml:space="preserve">Gra </w:t>
-      </w:r>
-      <w:proofErr w:type="spellStart"/>
-      <w:r>
-        <w:rPr>
-          <w:sz w:val="24"/>
-          <w:szCs w:val="24"/>
-        </w:rPr>
-        <w:t>Super</w:t>
-      </w:r>
-      <w:r>
-        <w:rPr>
-          <w:sz w:val="24"/>
-          <w:szCs w:val="24"/>
-        </w:rPr>
-        <w:t>Ziemniak</w:t>
-      </w:r>
-      <w:proofErr w:type="spellEnd"/>
-      <w:r>
-        <w:rPr>
-          <w:sz w:val="24"/>
-          <w:szCs w:val="24"/>
-        </w:rPr>
-        <w:t xml:space="preserve"> to gra zręcznościowa</w:t>
-      </w:r>
-      <w:r>
-        <w:rPr>
-          <w:sz w:val="24"/>
-          <w:szCs w:val="24"/>
-        </w:rPr>
-        <w:t xml:space="preserve"> –</w:t>
-      </w:r>
-      <w:r>
-        <w:rPr>
-          <w:sz w:val="24"/>
-          <w:szCs w:val="24"/>
-        </w:rPr>
-        <w:t xml:space="preserve"> </w:t>
-      </w:r>
-      <w:r>
-        <w:rPr>
-          <w:sz w:val="24"/>
-          <w:szCs w:val="24"/>
-        </w:rPr>
-        <w:t>2D, polegająca</w:t>
-      </w:r>
-      <w:r>
-        <w:rPr>
-          <w:sz w:val="24"/>
-          <w:szCs w:val="24"/>
-        </w:rPr>
-        <w:t xml:space="preserve"> na </w:t>
-      </w:r>
-      <w:r>
-        <w:rPr>
-          <w:sz w:val="24"/>
-          <w:szCs w:val="24"/>
-        </w:rPr>
-        <w:t>przelocie</w:t>
-      </w:r>
-      <w:r>
-        <w:rPr>
-          <w:sz w:val="24"/>
-          <w:szCs w:val="24"/>
-        </w:rPr>
-        <w:t xml:space="preserve"> </w:t>
-      </w:r>
-      <w:r>
-        <w:rPr>
-          <w:sz w:val="24"/>
-          <w:szCs w:val="24"/>
-        </w:rPr>
-        <w:t xml:space="preserve">ziemniakiem </w:t>
-      </w:r>
-      <w:r>
-        <w:rPr>
-          <w:sz w:val="24"/>
-          <w:szCs w:val="24"/>
-        </w:rPr>
-        <w:t>po</w:t>
-      </w:r>
-      <w:r>
-        <w:rPr>
-          <w:sz w:val="24"/>
-          <w:szCs w:val="24"/>
-        </w:rPr>
-        <w:t>między</w:t>
-      </w:r>
-      <w:r>
-        <w:rPr>
-          <w:sz w:val="24"/>
-          <w:szCs w:val="24"/>
-        </w:rPr>
-        <w:t xml:space="preserve"> przeszkodami do celu</w:t>
-      </w:r>
-      <w:r>
-        <w:rPr>
-          <w:sz w:val="24"/>
-          <w:szCs w:val="24"/>
-        </w:rPr>
-        <w:t>, zbierając monety</w:t>
-      </w:r>
-      <w:r>
-        <w:rPr>
-          <w:sz w:val="24"/>
-          <w:szCs w:val="24"/>
-        </w:rPr>
-        <w:t xml:space="preserve">. Po pokonaniu wszystkich </w:t>
-      </w:r>
-      <w:r>
-        <w:rPr>
-          <w:sz w:val="24"/>
-          <w:szCs w:val="24"/>
-        </w:rPr>
-        <w:t>przeszkód i dotarciu do wyznacz</w:t>
-      </w:r>
-      <w:r>
-        <w:rPr>
-          <w:sz w:val="24"/>
-          <w:szCs w:val="24"/>
-        </w:rPr>
-        <w:t>onego celu, zostają podliczone</w:t>
-      </w:r>
-      <w:r>
-        <w:rPr>
-          <w:sz w:val="24"/>
-          <w:szCs w:val="24"/>
-        </w:rPr>
-        <w:t xml:space="preserve"> punkty i gracz przechodzi do następnego poziomu.</w:t>
-      </w:r>
-    </w:p>
-    <w:p>
-      <w:pPr>
-        <w:ind w:firstLine="360"/>
-        <w:rPr>
-          <w:sz w:val="24"/>
-          <w:szCs w:val="24"/>
-        </w:rPr>
-      </w:pPr>
-      <w:r>
-        <w:rPr>
-          <w:sz w:val="24"/>
-          <w:szCs w:val="24"/>
-        </w:rPr>
-        <w:t xml:space="preserve">Rozgrywkę możemy obserwować z góry (widok z lotu ptaka). Sterowanie </w:t>
-      </w:r>
-      <w:r>
-        <w:rPr>
-          <w:sz w:val="24"/>
-          <w:szCs w:val="24"/>
-        </w:rPr>
-        <w:t>postacią odby</w:t>
-      </w:r>
-      <w:r>
-        <w:rPr>
-          <w:sz w:val="24"/>
-          <w:szCs w:val="24"/>
-        </w:rPr>
-        <w:t xml:space="preserve">wa się za pomocą </w:t>
-      </w:r>
-      <w:r>
-        <w:rPr>
-          <w:sz w:val="24"/>
-          <w:szCs w:val="24"/>
-        </w:rPr>
-        <w:t xml:space="preserve">klawiszy </w:t>
-      </w:r>
-      <w:r>
-        <w:rPr>
-          <w:sz w:val="24"/>
-          <w:szCs w:val="24"/>
-        </w:rPr>
-        <w:t>strzałek.</w:t>
-      </w:r>
-    </w:p>
-    <w:p>
-      <w:pPr>
-        <w:ind w:firstLine="360"/>
-        <w:rPr>
-          <w:sz w:val="24"/>
-          <w:szCs w:val="24"/>
-        </w:rPr>
-      </w:pPr>
-      <w:r>
-        <w:rPr>
-          <w:sz w:val="24"/>
-          <w:szCs w:val="24"/>
-        </w:rPr>
-        <w:t>Gra tworzona jest za pomocą języka programowania C++</w:t>
-      </w:r>
-      <w:r>
-        <w:rPr>
-          <w:sz w:val="24"/>
-          <w:szCs w:val="24"/>
-        </w:rPr>
-        <w:t xml:space="preserve"> </w:t>
-      </w:r>
-      <w:r>
-        <w:rPr>
-          <w:sz w:val="24"/>
-          <w:szCs w:val="24"/>
-        </w:rPr>
-        <w:t>przy wykorzystaniu biblioteki Allegro 5</w:t>
-      </w:r>
-      <w:r>
-        <w:rPr>
-          <w:sz w:val="24"/>
-          <w:szCs w:val="24"/>
-        </w:rPr>
-        <w:t xml:space="preserve"> w środowisku Visual Studio 2015 i systemie operacyjnym Windows 10. </w:t>
-      </w:r>
-    </w:p>
-    <w:p>
-      <w:pPr>
-        <w:pStyle w:val="Nagwek1"/>
-        <w:numPr>
-          <w:ilvl w:val="1"/>
-          <w:numId w:val="9"/>
-        </w:numPr>
-      </w:pPr>
-      <w:bookmarkStart w:id="3" w:name="_Toc500507034"/>
-      <w:r>
-        <w:t>Definicje, akronimy i skróty</w:t>
-      </w:r>
-      <w:bookmarkEnd w:id="3"/>
-    </w:p>
-    <w:p/>
-    <w:p>
-      <w:r>
-        <w:t xml:space="preserve">Ziemniak </w:t>
-      </w:r>
-      <w:r>
-        <w:t>–</w:t>
-      </w:r>
-      <w:r>
-        <w:t xml:space="preserve"> </w:t>
-      </w:r>
-      <w:r>
-        <w:t xml:space="preserve">tytułowy </w:t>
-      </w:r>
-      <w:proofErr w:type="spellStart"/>
-      <w:r>
-        <w:t>SuperZiemniak</w:t>
-      </w:r>
-      <w:proofErr w:type="spellEnd"/>
-      <w:r>
-        <w:t>, czyli obiekt, którym będziemy sterować podczas przelotu.</w:t>
-      </w:r>
-    </w:p>
-    <w:p>
-      <w:r>
-        <w:t>Plansza – cały obszar rozgrywki, na którym znajduje się</w:t>
-      </w:r>
-      <w:r>
-        <w:t xml:space="preserve"> Ziemniak, przeszkody</w:t>
-      </w:r>
-      <w:r>
-        <w:t>, monety oraz Cel.</w:t>
-      </w:r>
-    </w:p>
-    <w:p>
-      <w:r>
-        <w:t>Cel – jest to niewielki obszar planszy, do którego musi dolecieć Ziemniak, aby ukończyć dany etap gry.</w:t>
-      </w:r>
-    </w:p>
-    <w:p>
-      <w:r>
-        <w:t>Przeszkody – obszary planszy takie jak ścianki, poruszające się przedmioty itp. Kolizja Ziemniaka z przeszkodą kończy jego lot i etap rozpoczyna się od nowa.</w:t>
-      </w:r>
-    </w:p>
-    <w:p>
-      <w:r>
-        <w:t xml:space="preserve">Monety </w:t>
-      </w:r>
-      <w:r>
-        <w:t>–</w:t>
-      </w:r>
-      <w:r>
-        <w:t xml:space="preserve"> </w:t>
-      </w:r>
-      <w:r>
-        <w:t>niewielkie obiekty na planszy, które Ziemniak może „zebrać”, przelatując przez nie. Za każdą zebraną monetę, gracz otrzymuje 10 punktów do ostatecznego wyniku gry</w:t>
-      </w:r>
-    </w:p>
-    <w:p/>
-    <w:p>
-      <w:pPr>
-        <w:pStyle w:val="Nagwek1"/>
-        <w:numPr>
-          <w:ilvl w:val="1"/>
-          <w:numId w:val="9"/>
-        </w:numPr>
-      </w:pPr>
-      <w:bookmarkStart w:id="4" w:name="_Toc500507035"/>
-      <w:r>
-        <w:t>Przegląd</w:t>
-      </w:r>
-      <w:bookmarkEnd w:id="4"/>
-    </w:p>
-    <w:p/>
-    <w:p>
-      <w:r>
-        <w:lastRenderedPageBreak/>
-        <w:t xml:space="preserve">W dalszej części </w:t>
-      </w:r>
-      <w:r>
-        <w:t>specyfikacji znajdują się</w:t>
-      </w:r>
-      <w:r>
-        <w:t xml:space="preserve"> opis ogólny oraz opis szczegółowy wymagań produktu oraz uwagi i spis treści.</w:t>
-      </w:r>
-    </w:p>
-    <w:p/>
-    <w:p>
-      <w:pPr>
-        <w:pStyle w:val="Nagwek1"/>
-        <w:rPr>
-          <w:sz w:val="40"/>
-          <w:szCs w:val="40"/>
-        </w:rPr>
-      </w:pPr>
-      <w:bookmarkStart w:id="5" w:name="_Toc500507036"/>
-      <w:r>
-        <w:rPr>
-          <w:sz w:val="40"/>
-          <w:szCs w:val="40"/>
-        </w:rPr>
-        <w:t>2.    Opis</w:t>
-      </w:r>
-      <w:r>
-        <w:rPr>
-          <w:sz w:val="40"/>
-          <w:szCs w:val="40"/>
-        </w:rPr>
-        <w:t xml:space="preserve"> ogólny</w:t>
-      </w:r>
-      <w:bookmarkEnd w:id="5"/>
-    </w:p>
-    <w:p/>
-    <w:p>
-      <w:pPr>
-        <w:pStyle w:val="Nagwek1"/>
-        <w:numPr>
-          <w:ilvl w:val="1"/>
-          <w:numId w:val="19"/>
-        </w:numPr>
-      </w:pPr>
-      <w:bookmarkStart w:id="6" w:name="_Toc500507037"/>
-      <w:r>
-        <w:t>Funkcje Produktu</w:t>
-      </w:r>
-      <w:bookmarkEnd w:id="6"/>
-    </w:p>
-    <w:p/>
-    <w:p>
-      <w:pPr>
-        <w:pStyle w:val="Akapitzlist"/>
-        <w:numPr>
-          <w:ilvl w:val="2"/>
-          <w:numId w:val="21"/>
-        </w:numPr>
-      </w:pPr>
-      <w:r>
-        <w:t>Menu</w:t>
-      </w:r>
-    </w:p>
-    <w:p>
-      <w:pPr>
-        <w:rPr>
-          <w:sz w:val="24"/>
-          <w:szCs w:val="24"/>
-        </w:rPr>
-      </w:pPr>
-      <w:r>
-        <w:rPr>
-          <w:sz w:val="24"/>
-          <w:szCs w:val="24"/>
-        </w:rPr>
-        <w:t>Po uruchomieniu gry pojawia się menu z następującymi opcjami:</w:t>
-      </w:r>
-    </w:p>
-    <w:p>
-      <w:pPr>
-        <w:pStyle w:val="Akapitzlist"/>
-        <w:ind w:left="390"/>
-        <w:rPr>
-          <w:sz w:val="24"/>
-          <w:szCs w:val="24"/>
-        </w:rPr>
-      </w:pPr>
-      <w:r>
-        <w:rPr>
-          <w:sz w:val="24"/>
-          <w:szCs w:val="24"/>
-        </w:rPr>
-        <w:t xml:space="preserve">- </w:t>
-      </w:r>
-      <w:r>
-        <w:rPr>
-          <w:b/>
-          <w:sz w:val="24"/>
-          <w:szCs w:val="24"/>
-        </w:rPr>
-        <w:t>Start</w:t>
-      </w:r>
-      <w:r>
-        <w:rPr>
-          <w:sz w:val="24"/>
-          <w:szCs w:val="24"/>
-        </w:rPr>
-        <w:t xml:space="preserve"> </w:t>
-      </w:r>
-    </w:p>
-    <w:p>
-      <w:pPr>
-        <w:pStyle w:val="Akapitzlist"/>
-        <w:ind w:left="390"/>
-        <w:rPr>
-          <w:sz w:val="24"/>
-          <w:szCs w:val="24"/>
-        </w:rPr>
-      </w:pPr>
-      <w:r>
-        <w:rPr>
-          <w:sz w:val="24"/>
-          <w:szCs w:val="24"/>
-        </w:rPr>
-        <w:t xml:space="preserve">- </w:t>
-      </w:r>
-      <w:r>
-        <w:rPr>
-          <w:b/>
-          <w:sz w:val="24"/>
-          <w:szCs w:val="24"/>
-        </w:rPr>
-        <w:t>Instrukcja</w:t>
-      </w:r>
-    </w:p>
-    <w:p>
-      <w:pPr>
-        <w:pStyle w:val="Akapitzlist"/>
-        <w:ind w:left="390"/>
-        <w:rPr>
-          <w:sz w:val="24"/>
-          <w:szCs w:val="24"/>
-        </w:rPr>
-      </w:pPr>
-      <w:r>
-        <w:rPr>
-          <w:sz w:val="24"/>
-          <w:szCs w:val="24"/>
-        </w:rPr>
-        <w:t xml:space="preserve">- </w:t>
-      </w:r>
-      <w:r>
-        <w:rPr>
-          <w:b/>
-          <w:sz w:val="24"/>
-          <w:szCs w:val="24"/>
-        </w:rPr>
-        <w:t>Wyjście</w:t>
-      </w:r>
-    </w:p>
-    <w:p>
-      <w:pPr>
-        <w:pStyle w:val="Akapitzlist"/>
-        <w:ind w:left="390"/>
-        <w:rPr>
-          <w:sz w:val="24"/>
-          <w:szCs w:val="24"/>
-        </w:rPr>
-      </w:pPr>
-    </w:p>
-    <w:p>
-      <w:pPr>
-        <w:pStyle w:val="Akapitzlist"/>
-        <w:numPr>
-          <w:ilvl w:val="2"/>
-          <w:numId w:val="21"/>
-        </w:numPr>
-      </w:pPr>
-      <w:r>
-        <w:t>Start</w:t>
-      </w:r>
-    </w:p>
-    <w:p>
-      <w:r>
-        <w:t>Po wyborze opcji „</w:t>
-      </w:r>
-      <w:r>
-        <w:rPr>
-          <w:b/>
-        </w:rPr>
-        <w:t>Start</w:t>
-      </w:r>
-      <w:r>
-        <w:t>” pojawia się plansza (I etap). Na planszy znajduje się nieruchomy Ziemniak w położeniu początkowym, trasa przelotu z przeszkodami i monetami do zebrania oraz cel przelotu. Po naciśnięciu spacji, Ziemniak zaczyna się poruszać i rozpoczyna się gra.</w:t>
-      </w:r>
-    </w:p>
-    <w:p>
-      <w:pPr>
-        <w:pStyle w:val="Akapitzlist"/>
-        <w:numPr>
-          <w:ilvl w:val="2"/>
-          <w:numId w:val="21"/>
-        </w:numPr>
-      </w:pPr>
-      <w:r>
-        <w:t>Instrukcja</w:t>
-      </w:r>
-    </w:p>
-    <w:p>
-      <w:r>
-        <w:t>Po wyborze opcji „</w:t>
-      </w:r>
-      <w:r>
-        <w:rPr>
-          <w:b/>
-        </w:rPr>
-        <w:t>Instrukcja</w:t>
-      </w:r>
-      <w:r>
-        <w:t>” pojawia się okno z instrukcją gry – klawiszami kontrolującymi.</w:t>
-      </w:r>
-    </w:p>
-    <w:p>
-      <w:pPr>
-        <w:pStyle w:val="Akapitzlist"/>
-        <w:numPr>
-          <w:ilvl w:val="2"/>
-          <w:numId w:val="21"/>
-        </w:numPr>
-      </w:pPr>
-      <w:r>
-        <w:t>Wyjście</w:t>
-      </w:r>
-    </w:p>
-    <w:p>
-      <w:r>
-        <w:t>Po wyborze opcji „</w:t>
-      </w:r>
-      <w:r>
-        <w:rPr>
-          <w:b/>
-        </w:rPr>
-        <w:t>Zakończ</w:t>
-      </w:r>
-      <w:r>
-        <w:t>” program zostaje zamknięty.</w:t>
-      </w:r>
-    </w:p>
-    <w:p>
-      <w:pPr>
-        <w:pStyle w:val="Akapitzlist"/>
-        <w:numPr>
-          <w:ilvl w:val="2"/>
-          <w:numId w:val="21"/>
-        </w:numPr>
-      </w:pPr>
-      <w:r>
-        <w:t>Rozgrywka</w:t>
-      </w:r>
-    </w:p>
-    <w:p>
-      <w:r>
-        <w:t>Po naciśnięciu spacji i rozpoczęciu gry, Ziemniak zaczyna poruszać się ruchem jednostajnym do przodu. Klawiszami sterującymi zmieniamy kierunek lotu. Nie ma możliwości zmiany szybkości poruszania się ani zatrzymania Ziemniaka.</w:t>
-      </w:r>
-      <w:r>
-        <w:t xml:space="preserve"> Podczas przelotu gracz może zbierać monety, przelatując przez nie. Gdy Ziemniak doleci do Celu, pojawia się nowa plansza i użytkownik musi ponownie rozpocząć ruch Ziemniaka klawiszem spacji. </w:t>
-      </w:r>
-    </w:p>
-    <w:p/>
-    <w:p>
-      <w:pPr>
-        <w:pStyle w:val="Nagwek1"/>
-        <w:numPr>
-          <w:ilvl w:val="1"/>
-          <w:numId w:val="19"/>
-        </w:numPr>
-      </w:pPr>
-      <w:bookmarkStart w:id="7" w:name="_Toc500507038"/>
-      <w:r>
-        <w:t>Charakterystyka użytkownika</w:t>
-      </w:r>
-      <w:bookmarkEnd w:id="7"/>
-    </w:p>
-    <w:p/>
-    <w:p>
-      <w:r>
-        <w:lastRenderedPageBreak/>
-        <w:t>Użytkownik produktu powinien posiadać podstawowe umiejętności obsługi komputera.</w:t>
-      </w:r>
-      <w:r>
-        <w:br/>
-        <w:t>Użytkownik powinien zapoznać się z ogólnymi zasadami działania programu i klawiszami sterującymi.</w:t>
-      </w:r>
-    </w:p>
-    <w:p/>
-    <w:p/>
-    <w:p>
-      <w:pPr>
-        <w:pStyle w:val="Nagwek1"/>
-        <w:rPr>
-          <w:sz w:val="40"/>
-          <w:szCs w:val="40"/>
-        </w:rPr>
-      </w:pPr>
-      <w:bookmarkStart w:id="8" w:name="_Toc500507039"/>
-      <w:r>
-        <w:rPr>
-          <w:sz w:val="40"/>
-          <w:szCs w:val="40"/>
-        </w:rPr>
-        <w:t>3.    Szczegółowy opis wymagań</w:t>
-      </w:r>
-      <w:bookmarkEnd w:id="8"/>
-    </w:p>
-    <w:p>
-      <w:pPr>
-        <w:pStyle w:val="Nagwek1"/>
-        <w:numPr>
-          <w:ilvl w:val="1"/>
-          <w:numId w:val="17"/>
-        </w:numPr>
-      </w:pPr>
-      <w:bookmarkStart w:id="9" w:name="_Toc500507040"/>
-      <w:r>
-        <w:t>Wymagania instalacyjne</w:t>
-      </w:r>
-      <w:bookmarkEnd w:id="9"/>
-    </w:p>
-    <w:p/>
-    <w:p>
-      <w:pPr>
-        <w:pStyle w:val="Standard"/>
-        <w:ind w:firstLine="360"/>
-        <w:rPr>
-          <w:rFonts w:asciiTheme="minorHAnsi" w:hAnsiTheme="minorHAnsi"/>
-          <w:sz w:val="22"/>
-          <w:szCs w:val="22"/>
-        </w:rPr>
-      </w:pPr>
-      <w:r>
-        <w:rPr>
-          <w:rFonts w:asciiTheme="minorHAnsi" w:hAnsiTheme="minorHAnsi"/>
-        </w:rPr>
-        <w:t>Instalacja gry polega na umieszczeniu folderu o nazwie</w:t>
-      </w:r>
-      <w:r>
-        <w:rPr>
-          <w:rFonts w:asciiTheme="minorHAnsi" w:hAnsiTheme="minorHAnsi"/>
-        </w:rPr>
-        <w:t xml:space="preserve"> SuperZiemniak</w:t>
-      </w:r>
-      <w:r>
-        <w:rPr>
-          <w:rFonts w:asciiTheme="minorHAnsi" w:hAnsiTheme="minorHAnsi"/>
-        </w:rPr>
-        <w:t xml:space="preserve">.exe na dysku twardym komputera. </w:t>
-      </w:r>
-      <w:r>
-        <w:rPr>
-          <w:rFonts w:asciiTheme="minorHAnsi" w:hAnsiTheme="minorHAnsi"/>
-        </w:rPr>
-        <w:t>Do korzystania z programu potrzebny jest komputer z podłączoną klawiaturą i myszką oraz systemem operacyjnym Microsoft Windows.</w:t>
-      </w:r>
-    </w:p>
-    <w:p/>
-    <w:p>
-      <w:pPr>
-        <w:pStyle w:val="Nagwek1"/>
-        <w:numPr>
-          <w:ilvl w:val="1"/>
-          <w:numId w:val="17"/>
-        </w:numPr>
-      </w:pPr>
-      <w:bookmarkStart w:id="10" w:name="_Toc500507041"/>
-      <w:r>
-        <w:t>Format danych</w:t>
-      </w:r>
-      <w:bookmarkEnd w:id="10"/>
-    </w:p>
-    <w:p/>
-    <w:p>
-      <w:pPr>
-        <w:ind w:firstLine="360"/>
-        <w:rPr>
-          <w:color w:val="000000"/>
-          <w:sz w:val="24"/>
-          <w:szCs w:val="24"/>
-        </w:rPr>
-      </w:pPr>
-      <w:r>
-        <w:rPr>
-          <w:color w:val="000000"/>
-          <w:sz w:val="24"/>
-          <w:szCs w:val="24"/>
-        </w:rPr>
-        <w:t xml:space="preserve">W menu </w:t>
-      </w:r>
-      <w:r>
-        <w:rPr>
-          <w:color w:val="000000"/>
-          <w:sz w:val="24"/>
-          <w:szCs w:val="24"/>
-        </w:rPr>
-        <w:t xml:space="preserve">używamy kliknięć myszki, gdy kursor znajduje się nad wybranym przyciskiem. </w:t>
-      </w:r>
-      <w:r>
-        <w:rPr>
-          <w:color w:val="000000"/>
-          <w:sz w:val="24"/>
-          <w:szCs w:val="24"/>
-        </w:rPr>
-        <w:t>Dane wejściowe wprowadzane są wyłącznie z klawiatury przez gracza. Dane te</w:t>
-      </w:r>
-      <w:r>
-        <w:rPr>
-          <w:color w:val="000000"/>
-          <w:sz w:val="24"/>
-          <w:szCs w:val="24"/>
-        </w:rPr>
-        <w:t xml:space="preserve"> obsługują manewrowanie </w:t>
-      </w:r>
-      <w:r>
-        <w:rPr>
-          <w:color w:val="000000"/>
-          <w:sz w:val="24"/>
-          <w:szCs w:val="24"/>
-        </w:rPr>
-        <w:t xml:space="preserve"> na planszy </w:t>
-      </w:r>
-      <w:r>
-        <w:rPr>
-          <w:color w:val="000000"/>
-          <w:sz w:val="24"/>
-          <w:szCs w:val="24"/>
-        </w:rPr>
-        <w:t>(góra i dół)</w:t>
-      </w:r>
-      <w:r>
-        <w:rPr>
-          <w:color w:val="000000"/>
-          <w:sz w:val="24"/>
-          <w:szCs w:val="24"/>
-        </w:rPr>
-        <w:t xml:space="preserve">. </w:t>
-      </w:r>
-      <w:r>
-        <w:rPr>
-          <w:color w:val="000000"/>
-          <w:sz w:val="24"/>
-          <w:szCs w:val="24"/>
-        </w:rPr>
-        <w:t>Klawisz „</w:t>
-      </w:r>
-      <w:proofErr w:type="spellStart"/>
-      <w:r>
-        <w:rPr>
-          <w:color w:val="000000"/>
-          <w:sz w:val="24"/>
-          <w:szCs w:val="24"/>
-        </w:rPr>
-        <w:t>Esc</w:t>
-      </w:r>
-      <w:proofErr w:type="spellEnd"/>
-      <w:r>
-        <w:rPr>
-          <w:color w:val="000000"/>
-          <w:sz w:val="24"/>
-          <w:szCs w:val="24"/>
-        </w:rPr>
-        <w:t xml:space="preserve">” powoduje zakończenie etapu i powrót do menu. </w:t>
-      </w:r>
-    </w:p>
-    <w:p>
-      <w:pPr>
-        <w:pStyle w:val="Nagwek1"/>
-        <w:numPr>
-          <w:ilvl w:val="1"/>
-          <w:numId w:val="17"/>
-        </w:numPr>
-      </w:pPr>
-      <w:bookmarkStart w:id="11" w:name="_Toc500507042"/>
-      <w:r>
-        <w:t>Użytkownicy</w:t>
-      </w:r>
-      <w:bookmarkEnd w:id="11"/>
-    </w:p>
-    <w:p/>
-    <w:p>
-      <w:r>
-        <w:t xml:space="preserve">Gra </w:t>
-      </w:r>
-      <w:proofErr w:type="spellStart"/>
-      <w:r>
-        <w:t>SuperZiemniak</w:t>
-      </w:r>
-      <w:proofErr w:type="spellEnd"/>
-      <w:r>
-        <w:t xml:space="preserve"> jest grą jednoosobową. Nie jest przewidywane wprowadzenie możliwości gry dla wielu graczy jednocześnie.</w:t>
-      </w:r>
-    </w:p>
-    <w:p>
-      <w:pPr>
-        <w:pStyle w:val="Nagwek1"/>
-        <w:rPr>
-          <w:sz w:val="40"/>
-          <w:szCs w:val="40"/>
-        </w:rPr>
-      </w:pPr>
-      <w:bookmarkStart w:id="12" w:name="_Toc500507043"/>
-      <w:r>
-        <w:rPr>
-          <w:sz w:val="40"/>
-          <w:szCs w:val="40"/>
-        </w:rPr>
-        <w:t>4</w:t>
-      </w:r>
-      <w:r>
-        <w:rPr>
-          <w:sz w:val="40"/>
-          <w:szCs w:val="40"/>
-        </w:rPr>
-        <w:t xml:space="preserve">.    </w:t>
-      </w:r>
-      <w:r>
-        <w:rPr>
-          <w:sz w:val="40"/>
-          <w:szCs w:val="40"/>
-        </w:rPr>
-        <w:t>Uwagi</w:t>
-      </w:r>
-      <w:bookmarkEnd w:id="12"/>
-    </w:p>
-    <w:p/>
-    <w:p>
-      <w:pPr>
-        <w:ind w:left="360"/>
-      </w:pPr>
-      <w:r>
-        <w:t>Zastrzegam prawo do zmiany założeń zapisanych w danej specyfikacji w tra</w:t>
-      </w:r>
-      <w:r>
-        <w:t>kcie procesu tworzenia programu, oraz zmiany harmonogramu tworzenia gry.</w:t>
-      </w:r>
-    </w:p>
-    <w:p>
-      <w:pPr>
-        <w:ind w:left="360"/>
       </w:pPr>
     </w:p>
     <w:sdt>
@@ -1361,8 +376,6 @@
           <w:r>
             <w:t>Spis treści</w:t>
           </w:r>
-          <w:bookmarkStart w:id="13" w:name="_GoBack"/>
-          <w:bookmarkEnd w:id="13"/>
         </w:p>
         <w:p/>
         <w:p>
@@ -1376,7 +389,6 @@
             </w:rPr>
           </w:pPr>
           <w:r>
-            <w:lastRenderedPageBreak/>
             <w:fldChar w:fldCharType="begin"/>
           </w:r>
           <w:r>
@@ -1385,7 +397,7 @@
           <w:r>
             <w:fldChar w:fldCharType="separate"/>
           </w:r>
-          <w:hyperlink w:anchor="_Toc500507031" w:history="1">
+          <w:hyperlink w:anchor="_Toc500511578" w:history="1">
             <w:r>
               <w:rPr>
                 <w:rStyle w:val="Hipercze"/>
@@ -1412,7 +424,7 @@
                 <w:noProof/>
                 <w:webHidden/>
               </w:rPr>
-              <w:instrText xml:space="preserve"> PAGEREF _Toc500507031 \h </w:instrText>
+              <w:instrText xml:space="preserve"> PAGEREF _Toc500511578 \h </w:instrText>
             </w:r>
             <w:r>
               <w:rPr>
@@ -1432,7 +444,7 @@
                 <w:noProof/>
                 <w:webHidden/>
               </w:rPr>
-              <w:t>2</w:t>
+              <w:t>3</w:t>
             </w:r>
             <w:r>
               <w:rPr>
@@ -1453,7 +465,7 @@
               <w:noProof/>
             </w:rPr>
           </w:pPr>
-          <w:hyperlink w:anchor="_Toc500507032" w:history="1">
+          <w:hyperlink w:anchor="_Toc500511579" w:history="1">
             <w:r>
               <w:rPr>
                 <w:rStyle w:val="Hipercze"/>
@@ -1480,7 +492,7 @@
                 <w:noProof/>
                 <w:webHidden/>
               </w:rPr>
-              <w:instrText xml:space="preserve"> PAGEREF _Toc500507032 \h </w:instrText>
+              <w:instrText xml:space="preserve"> PAGEREF _Toc500511579 \h </w:instrText>
             </w:r>
             <w:r>
               <w:rPr>
@@ -1500,7 +512,7 @@
                 <w:noProof/>
                 <w:webHidden/>
               </w:rPr>
-              <w:t>2</w:t>
+              <w:t>3</w:t>
             </w:r>
             <w:r>
               <w:rPr>
@@ -1522,7 +534,7 @@
               <w:noProof/>
             </w:rPr>
           </w:pPr>
-          <w:hyperlink w:anchor="_Toc500507033" w:history="1">
+          <w:hyperlink w:anchor="_Toc500511580" w:history="1">
             <w:r>
               <w:rPr>
                 <w:rStyle w:val="Hipercze"/>
@@ -1562,7 +574,7 @@
                 <w:noProof/>
                 <w:webHidden/>
               </w:rPr>
-              <w:instrText xml:space="preserve"> PAGEREF _Toc500507033 \h </w:instrText>
+              <w:instrText xml:space="preserve"> PAGEREF _Toc500511580 \h </w:instrText>
             </w:r>
             <w:r>
               <w:rPr>
@@ -1582,7 +594,7 @@
                 <w:noProof/>
                 <w:webHidden/>
               </w:rPr>
-              <w:t>2</w:t>
+              <w:t>3</w:t>
             </w:r>
             <w:r>
               <w:rPr>
@@ -1604,7 +616,7 @@
               <w:noProof/>
             </w:rPr>
           </w:pPr>
-          <w:hyperlink w:anchor="_Toc500507034" w:history="1">
+          <w:hyperlink w:anchor="_Toc500511581" w:history="1">
             <w:r>
               <w:rPr>
                 <w:rStyle w:val="Hipercze"/>
@@ -1644,7 +656,7 @@
                 <w:noProof/>
                 <w:webHidden/>
               </w:rPr>
-              <w:instrText xml:space="preserve"> PAGEREF _Toc500507034 \h </w:instrText>
+              <w:instrText xml:space="preserve"> PAGEREF _Toc500511581 \h </w:instrText>
             </w:r>
             <w:r>
               <w:rPr>
@@ -1664,7 +676,7 @@
                 <w:noProof/>
                 <w:webHidden/>
               </w:rPr>
-              <w:t>2</w:t>
+              <w:t>3</w:t>
             </w:r>
             <w:r>
               <w:rPr>
@@ -1686,7 +698,7 @@
               <w:noProof/>
             </w:rPr>
           </w:pPr>
-          <w:hyperlink w:anchor="_Toc500507035" w:history="1">
+          <w:hyperlink w:anchor="_Toc500511582" w:history="1">
             <w:r>
               <w:rPr>
                 <w:rStyle w:val="Hipercze"/>
@@ -1726,7 +738,7 @@
                 <w:noProof/>
                 <w:webHidden/>
               </w:rPr>
-              <w:instrText xml:space="preserve"> PAGEREF _Toc500507035 \h </w:instrText>
+              <w:instrText xml:space="preserve"> PAGEREF _Toc500511582 \h </w:instrText>
             </w:r>
             <w:r>
               <w:rPr>
@@ -1746,7 +758,7 @@
                 <w:noProof/>
                 <w:webHidden/>
               </w:rPr>
-              <w:t>2</w:t>
+              <w:t>3</w:t>
             </w:r>
             <w:r>
               <w:rPr>
@@ -1767,7 +779,7 @@
               <w:noProof/>
             </w:rPr>
           </w:pPr>
-          <w:hyperlink w:anchor="_Toc500507036" w:history="1">
+          <w:hyperlink w:anchor="_Toc500511583" w:history="1">
             <w:r>
               <w:rPr>
                 <w:rStyle w:val="Hipercze"/>
@@ -1794,7 +806,7 @@
                 <w:noProof/>
                 <w:webHidden/>
               </w:rPr>
-              <w:instrText xml:space="preserve"> PAGEREF _Toc500507036 \h </w:instrText>
+              <w:instrText xml:space="preserve"> PAGEREF _Toc500511583 \h </w:instrText>
             </w:r>
             <w:r>
               <w:rPr>
@@ -1814,7 +826,7 @@
                 <w:noProof/>
                 <w:webHidden/>
               </w:rPr>
-              <w:t>3</w:t>
+              <w:t>4</w:t>
             </w:r>
             <w:r>
               <w:rPr>
@@ -1836,7 +848,7 @@
               <w:noProof/>
             </w:rPr>
           </w:pPr>
-          <w:hyperlink w:anchor="_Toc500507037" w:history="1">
+          <w:hyperlink w:anchor="_Toc500511584" w:history="1">
             <w:r>
               <w:rPr>
                 <w:rStyle w:val="Hipercze"/>
@@ -1876,7 +888,7 @@
                 <w:noProof/>
                 <w:webHidden/>
               </w:rPr>
-              <w:instrText xml:space="preserve"> PAGEREF _Toc500507037 \h </w:instrText>
+              <w:instrText xml:space="preserve"> PAGEREF _Toc500511584 \h </w:instrText>
             </w:r>
             <w:r>
               <w:rPr>
@@ -1896,7 +908,7 @@
                 <w:noProof/>
                 <w:webHidden/>
               </w:rPr>
-              <w:t>3</w:t>
+              <w:t>4</w:t>
             </w:r>
             <w:r>
               <w:rPr>
@@ -1918,7 +930,7 @@
               <w:noProof/>
             </w:rPr>
           </w:pPr>
-          <w:hyperlink w:anchor="_Toc500507038" w:history="1">
+          <w:hyperlink w:anchor="_Toc500511585" w:history="1">
             <w:r>
               <w:rPr>
                 <w:rStyle w:val="Hipercze"/>
@@ -1958,7 +970,7 @@
                 <w:noProof/>
                 <w:webHidden/>
               </w:rPr>
-              <w:instrText xml:space="preserve"> PAGEREF _Toc500507038 \h </w:instrText>
+              <w:instrText xml:space="preserve"> PAGEREF _Toc500511585 \h </w:instrText>
             </w:r>
             <w:r>
               <w:rPr>
@@ -1978,7 +990,7 @@
                 <w:noProof/>
                 <w:webHidden/>
               </w:rPr>
-              <w:t>3</w:t>
+              <w:t>4</w:t>
             </w:r>
             <w:r>
               <w:rPr>
@@ -1999,7 +1011,7 @@
               <w:noProof/>
             </w:rPr>
           </w:pPr>
-          <w:hyperlink w:anchor="_Toc500507039" w:history="1">
+          <w:hyperlink w:anchor="_Toc500511586" w:history="1">
             <w:r>
               <w:rPr>
                 <w:rStyle w:val="Hipercze"/>
@@ -2026,7 +1038,7 @@
                 <w:noProof/>
                 <w:webHidden/>
               </w:rPr>
-              <w:instrText xml:space="preserve"> PAGEREF _Toc500507039 \h </w:instrText>
+              <w:instrText xml:space="preserve"> PAGEREF _Toc500511586 \h </w:instrText>
             </w:r>
             <w:r>
               <w:rPr>
@@ -2046,7 +1058,7 @@
                 <w:noProof/>
                 <w:webHidden/>
               </w:rPr>
-              <w:t>4</w:t>
+              <w:t>5</w:t>
             </w:r>
             <w:r>
               <w:rPr>
@@ -2068,7 +1080,7 @@
               <w:noProof/>
             </w:rPr>
           </w:pPr>
-          <w:hyperlink w:anchor="_Toc500507040" w:history="1">
+          <w:hyperlink w:anchor="_Toc500511587" w:history="1">
             <w:r>
               <w:rPr>
                 <w:rStyle w:val="Hipercze"/>
@@ -2087,7 +1099,7 @@
                 <w:rStyle w:val="Hipercze"/>
                 <w:noProof/>
               </w:rPr>
-              <w:t>Wymagania instalacyjne</w:t>
+              <w:t>Harmonogram tworzenia oprogramowania</w:t>
             </w:r>
             <w:r>
               <w:rPr>
@@ -2108,7 +1120,7 @@
                 <w:noProof/>
                 <w:webHidden/>
               </w:rPr>
-              <w:instrText xml:space="preserve"> PAGEREF _Toc500507040 \h </w:instrText>
+              <w:instrText xml:space="preserve"> PAGEREF _Toc500511587 \h </w:instrText>
             </w:r>
             <w:r>
               <w:rPr>
@@ -2128,7 +1140,7 @@
                 <w:noProof/>
                 <w:webHidden/>
               </w:rPr>
-              <w:t>4</w:t>
+              <w:t>5</w:t>
             </w:r>
             <w:r>
               <w:rPr>
@@ -2150,7 +1162,7 @@
               <w:noProof/>
             </w:rPr>
           </w:pPr>
-          <w:hyperlink w:anchor="_Toc500507041" w:history="1">
+          <w:hyperlink w:anchor="_Toc500511588" w:history="1">
             <w:r>
               <w:rPr>
                 <w:rStyle w:val="Hipercze"/>
@@ -2169,7 +1181,7 @@
                 <w:rStyle w:val="Hipercze"/>
                 <w:noProof/>
               </w:rPr>
-              <w:t>Format danych</w:t>
+              <w:t>Wymagania instalacyjne</w:t>
             </w:r>
             <w:r>
               <w:rPr>
@@ -2190,7 +1202,7 @@
                 <w:noProof/>
                 <w:webHidden/>
               </w:rPr>
-              <w:instrText xml:space="preserve"> PAGEREF _Toc500507041 \h </w:instrText>
+              <w:instrText xml:space="preserve"> PAGEREF _Toc500511588 \h </w:instrText>
             </w:r>
             <w:r>
               <w:rPr>
@@ -2210,7 +1222,7 @@
                 <w:noProof/>
                 <w:webHidden/>
               </w:rPr>
-              <w:t>4</w:t>
+              <w:t>5</w:t>
             </w:r>
             <w:r>
               <w:rPr>
@@ -2232,7 +1244,7 @@
               <w:noProof/>
             </w:rPr>
           </w:pPr>
-          <w:hyperlink w:anchor="_Toc500507042" w:history="1">
+          <w:hyperlink w:anchor="_Toc500511589" w:history="1">
             <w:r>
               <w:rPr>
                 <w:rStyle w:val="Hipercze"/>
@@ -2251,6 +1263,88 @@
                 <w:rStyle w:val="Hipercze"/>
                 <w:noProof/>
               </w:rPr>
+              <w:t>Format danych</w:t>
+            </w:r>
+            <w:r>
+              <w:rPr>
+                <w:noProof/>
+                <w:webHidden/>
+              </w:rPr>
+              <w:tab/>
+            </w:r>
+            <w:r>
+              <w:rPr>
+                <w:noProof/>
+                <w:webHidden/>
+              </w:rPr>
+              <w:fldChar w:fldCharType="begin"/>
+            </w:r>
+            <w:r>
+              <w:rPr>
+                <w:noProof/>
+                <w:webHidden/>
+              </w:rPr>
+              <w:instrText xml:space="preserve"> PAGEREF _Toc500511589 \h </w:instrText>
+            </w:r>
+            <w:r>
+              <w:rPr>
+                <w:noProof/>
+                <w:webHidden/>
+              </w:rPr>
+            </w:r>
+            <w:r>
+              <w:rPr>
+                <w:noProof/>
+                <w:webHidden/>
+              </w:rPr>
+              <w:fldChar w:fldCharType="separate"/>
+            </w:r>
+            <w:r>
+              <w:rPr>
+                <w:noProof/>
+                <w:webHidden/>
+              </w:rPr>
+              <w:t>5</w:t>
+            </w:r>
+            <w:r>
+              <w:rPr>
+                <w:noProof/>
+                <w:webHidden/>
+              </w:rPr>
+              <w:fldChar w:fldCharType="end"/>
+            </w:r>
+          </w:hyperlink>
+        </w:p>
+        <w:p>
+          <w:pPr>
+            <w:pStyle w:val="Spistreci1"/>
+            <w:tabs>
+              <w:tab w:val="left" w:pos="660"/>
+              <w:tab w:val="right" w:leader="dot" w:pos="9062"/>
+            </w:tabs>
+            <w:rPr>
+              <w:noProof/>
+            </w:rPr>
+          </w:pPr>
+          <w:hyperlink w:anchor="_Toc500511590" w:history="1">
+            <w:r>
+              <w:rPr>
+                <w:rStyle w:val="Hipercze"/>
+                <w:noProof/>
+              </w:rPr>
+              <w:t>3.4</w:t>
+            </w:r>
+            <w:r>
+              <w:rPr>
+                <w:noProof/>
+              </w:rPr>
+              <w:tab/>
+            </w:r>
+            <w:r>
+              <w:rPr>
+                <w:rStyle w:val="Hipercze"/>
+                <w:noProof/>
+              </w:rPr>
               <w:t>Użytkownicy</w:t>
             </w:r>
             <w:r>
@@ -2272,7 +1366,7 @@
                 <w:noProof/>
                 <w:webHidden/>
               </w:rPr>
-              <w:instrText xml:space="preserve"> PAGEREF _Toc500507042 \h </w:instrText>
+              <w:instrText xml:space="preserve"> PAGEREF _Toc500511590 \h </w:instrText>
             </w:r>
             <w:r>
               <w:rPr>
@@ -2292,7 +1386,7 @@
                 <w:noProof/>
                 <w:webHidden/>
               </w:rPr>
-              <w:t>4</w:t>
+              <w:t>6</w:t>
             </w:r>
             <w:r>
               <w:rPr>
@@ -2313,7 +1407,7 @@
               <w:noProof/>
             </w:rPr>
           </w:pPr>
-          <w:hyperlink w:anchor="_Toc500507043" w:history="1">
+          <w:hyperlink w:anchor="_Toc500511591" w:history="1">
             <w:r>
               <w:rPr>
                 <w:rStyle w:val="Hipercze"/>
@@ -2340,7 +1434,7 @@
                 <w:noProof/>
                 <w:webHidden/>
               </w:rPr>
-              <w:instrText xml:space="preserve"> PAGEREF _Toc500507043 \h </w:instrText>
+              <w:instrText xml:space="preserve"> PAGEREF _Toc500511591 \h </w:instrText>
             </w:r>
             <w:r>
               <w:rPr>
@@ -2360,7 +1454,7 @@
                 <w:noProof/>
                 <w:webHidden/>
               </w:rPr>
-              <w:t>4</w:t>
+              <w:t>6</w:t>
             </w:r>
             <w:r>
               <w:rPr>
@@ -2378,6 +1472,1412 @@
         </w:p>
       </w:sdtContent>
     </w:sdt>
+    <w:p>
+      <w:pPr>
+        <w:jc w:val="center"/>
+        <w:rPr>
+          <w:rFonts w:asciiTheme="majorHAnsi" w:hAnsiTheme="majorHAnsi"/>
+          <w:sz w:val="24"/>
+          <w:szCs w:val="24"/>
+        </w:rPr>
+      </w:pPr>
+    </w:p>
+    <w:p>
+      <w:pPr>
+        <w:jc w:val="center"/>
+        <w:rPr>
+          <w:rFonts w:asciiTheme="majorHAnsi" w:hAnsiTheme="majorHAnsi"/>
+          <w:sz w:val="24"/>
+          <w:szCs w:val="24"/>
+        </w:rPr>
+      </w:pPr>
+    </w:p>
+    <w:p>
+      <w:pPr>
+        <w:jc w:val="center"/>
+        <w:rPr>
+          <w:rFonts w:asciiTheme="majorHAnsi" w:hAnsiTheme="majorHAnsi"/>
+          <w:sz w:val="24"/>
+          <w:szCs w:val="24"/>
+        </w:rPr>
+      </w:pPr>
+    </w:p>
+    <w:p>
+      <w:pPr>
+        <w:jc w:val="center"/>
+        <w:rPr>
+          <w:rFonts w:asciiTheme="majorHAnsi" w:hAnsiTheme="majorHAnsi"/>
+          <w:sz w:val="24"/>
+          <w:szCs w:val="24"/>
+        </w:rPr>
+      </w:pPr>
+    </w:p>
+    <w:p>
+      <w:pPr>
+        <w:jc w:val="center"/>
+        <w:rPr>
+          <w:rFonts w:asciiTheme="majorHAnsi" w:hAnsiTheme="majorHAnsi"/>
+          <w:sz w:val="24"/>
+          <w:szCs w:val="24"/>
+        </w:rPr>
+      </w:pPr>
+    </w:p>
+    <w:p>
+      <w:pPr>
+        <w:jc w:val="center"/>
+        <w:rPr>
+          <w:rFonts w:asciiTheme="majorHAnsi" w:hAnsiTheme="majorHAnsi"/>
+          <w:sz w:val="24"/>
+          <w:szCs w:val="24"/>
+        </w:rPr>
+      </w:pPr>
+    </w:p>
+    <w:p>
+      <w:pPr>
+        <w:jc w:val="center"/>
+        <w:rPr>
+          <w:rFonts w:asciiTheme="majorHAnsi" w:hAnsiTheme="majorHAnsi"/>
+          <w:sz w:val="24"/>
+          <w:szCs w:val="24"/>
+        </w:rPr>
+      </w:pPr>
+    </w:p>
+    <w:p>
+      <w:pPr>
+        <w:jc w:val="center"/>
+        <w:rPr>
+          <w:rFonts w:asciiTheme="majorHAnsi" w:hAnsiTheme="majorHAnsi"/>
+          <w:sz w:val="24"/>
+          <w:szCs w:val="24"/>
+        </w:rPr>
+      </w:pPr>
+    </w:p>
+    <w:p>
+      <w:pPr>
+        <w:jc w:val="center"/>
+        <w:rPr>
+          <w:rFonts w:asciiTheme="majorHAnsi" w:hAnsiTheme="majorHAnsi"/>
+          <w:sz w:val="24"/>
+          <w:szCs w:val="24"/>
+        </w:rPr>
+      </w:pPr>
+    </w:p>
+    <w:p>
+      <w:pPr>
+        <w:jc w:val="center"/>
+        <w:rPr>
+          <w:rFonts w:asciiTheme="majorHAnsi" w:hAnsiTheme="majorHAnsi"/>
+          <w:sz w:val="24"/>
+          <w:szCs w:val="24"/>
+        </w:rPr>
+      </w:pPr>
+    </w:p>
+    <w:p>
+      <w:pPr>
+        <w:jc w:val="center"/>
+        <w:rPr>
+          <w:rFonts w:asciiTheme="majorHAnsi" w:hAnsiTheme="majorHAnsi"/>
+          <w:sz w:val="24"/>
+          <w:szCs w:val="24"/>
+        </w:rPr>
+      </w:pPr>
+    </w:p>
+    <w:p>
+      <w:pPr>
+        <w:pStyle w:val="Nagwek1"/>
+        <w:rPr>
+          <w:sz w:val="40"/>
+          <w:szCs w:val="40"/>
+        </w:rPr>
+      </w:pPr>
+      <w:bookmarkStart w:id="0" w:name="_Toc500511578"/>
+      <w:r>
+        <w:rPr>
+          <w:sz w:val="40"/>
+          <w:szCs w:val="40"/>
+        </w:rPr>
+        <w:lastRenderedPageBreak/>
+        <w:t>1.    Wprowadzenie</w:t>
+      </w:r>
+      <w:bookmarkEnd w:id="0"/>
+    </w:p>
+    <w:p>
+      <w:pPr>
+        <w:pStyle w:val="Nagwek1"/>
+        <w:ind w:left="360"/>
+      </w:pPr>
+      <w:bookmarkStart w:id="1" w:name="_Toc500511579"/>
+      <w:r>
+        <w:t>1.1     Cel</w:t>
+      </w:r>
+      <w:bookmarkEnd w:id="1"/>
+    </w:p>
+    <w:p/>
+    <w:p>
+      <w:pPr>
+        <w:ind w:firstLine="360"/>
+        <w:rPr>
+          <w:color w:val="000000" w:themeColor="text1"/>
+          <w:sz w:val="24"/>
+          <w:szCs w:val="24"/>
+        </w:rPr>
+      </w:pPr>
+      <w:r>
+        <w:rPr>
+          <w:color w:val="000000" w:themeColor="text1"/>
+          <w:sz w:val="24"/>
+          <w:szCs w:val="24"/>
+          <w:shd w:val="clear" w:color="auto" w:fill="FEFEFE"/>
+        </w:rPr>
+        <w:t>R</w:t>
+      </w:r>
+      <w:r>
+        <w:rPr>
+          <w:color w:val="000000" w:themeColor="text1"/>
+          <w:sz w:val="24"/>
+          <w:szCs w:val="24"/>
+          <w:shd w:val="clear" w:color="auto" w:fill="FEFEFE"/>
+        </w:rPr>
+        <w:t>ozszerzenie swoich umiejętności w zakresie programowania proceduralnego.</w:t>
+      </w:r>
+      <w:r>
+        <w:rPr>
+          <w:color w:val="000000" w:themeColor="text1"/>
+          <w:sz w:val="24"/>
+          <w:szCs w:val="24"/>
+          <w:shd w:val="clear" w:color="auto" w:fill="FEFEFE"/>
+        </w:rPr>
+        <w:t xml:space="preserve"> </w:t>
+      </w:r>
+      <w:r>
+        <w:rPr>
+          <w:color w:val="000000" w:themeColor="text1"/>
+          <w:sz w:val="24"/>
+          <w:szCs w:val="24"/>
+          <w:shd w:val="clear" w:color="auto" w:fill="FEFEFE"/>
+        </w:rPr>
+        <w:t xml:space="preserve">Zapoznanie się z możliwościami biblioteki Allegro i wykorzystanie jej funkcjonalności. </w:t>
+      </w:r>
+      <w:r>
+        <w:rPr>
+          <w:color w:val="000000" w:themeColor="text1"/>
+          <w:sz w:val="24"/>
+          <w:szCs w:val="24"/>
+          <w:shd w:val="clear" w:color="auto" w:fill="FEFEFE"/>
+        </w:rPr>
+        <w:t>Otrzymanie zaliczenia z przedmiotu Proceduralne Języki Programowania II</w:t>
+      </w:r>
+      <w:r>
+        <w:rPr>
+          <w:color w:val="000000" w:themeColor="text1"/>
+          <w:sz w:val="24"/>
+          <w:szCs w:val="24"/>
+          <w:shd w:val="clear" w:color="auto" w:fill="FEFEFE"/>
+        </w:rPr>
+        <w:t>.</w:t>
+      </w:r>
+    </w:p>
+    <w:p>
+      <w:pPr>
+        <w:pStyle w:val="Nagwek1"/>
+        <w:numPr>
+          <w:ilvl w:val="1"/>
+          <w:numId w:val="10"/>
+        </w:numPr>
+      </w:pPr>
+      <w:bookmarkStart w:id="2" w:name="_Toc500511580"/>
+      <w:r>
+        <w:t>Streszczenie</w:t>
+      </w:r>
+      <w:bookmarkEnd w:id="2"/>
+    </w:p>
+    <w:p/>
+    <w:p>
+      <w:pPr>
+        <w:ind w:firstLine="360"/>
+        <w:rPr>
+          <w:sz w:val="24"/>
+          <w:szCs w:val="24"/>
+        </w:rPr>
+      </w:pPr>
+      <w:r>
+        <w:rPr>
+          <w:sz w:val="24"/>
+          <w:szCs w:val="24"/>
+        </w:rPr>
+        <w:t xml:space="preserve">Gra </w:t>
+      </w:r>
+      <w:proofErr w:type="spellStart"/>
+      <w:r>
+        <w:rPr>
+          <w:sz w:val="24"/>
+          <w:szCs w:val="24"/>
+        </w:rPr>
+        <w:t>Super</w:t>
+      </w:r>
+      <w:r>
+        <w:rPr>
+          <w:sz w:val="24"/>
+          <w:szCs w:val="24"/>
+        </w:rPr>
+        <w:t>Ziemniak</w:t>
+      </w:r>
+      <w:proofErr w:type="spellEnd"/>
+      <w:r>
+        <w:rPr>
+          <w:sz w:val="24"/>
+          <w:szCs w:val="24"/>
+        </w:rPr>
+        <w:t xml:space="preserve"> to gra zręcznościowa</w:t>
+      </w:r>
+      <w:r>
+        <w:rPr>
+          <w:sz w:val="24"/>
+          <w:szCs w:val="24"/>
+        </w:rPr>
+        <w:t xml:space="preserve"> –</w:t>
+      </w:r>
+      <w:r>
+        <w:rPr>
+          <w:sz w:val="24"/>
+          <w:szCs w:val="24"/>
+        </w:rPr>
+        <w:t xml:space="preserve"> </w:t>
+      </w:r>
+      <w:r>
+        <w:rPr>
+          <w:sz w:val="24"/>
+          <w:szCs w:val="24"/>
+        </w:rPr>
+        <w:t>2D, polegająca</w:t>
+      </w:r>
+      <w:r>
+        <w:rPr>
+          <w:sz w:val="24"/>
+          <w:szCs w:val="24"/>
+        </w:rPr>
+        <w:t xml:space="preserve"> na </w:t>
+      </w:r>
+      <w:r>
+        <w:rPr>
+          <w:sz w:val="24"/>
+          <w:szCs w:val="24"/>
+        </w:rPr>
+        <w:t>przelocie</w:t>
+      </w:r>
+      <w:r>
+        <w:rPr>
+          <w:sz w:val="24"/>
+          <w:szCs w:val="24"/>
+        </w:rPr>
+        <w:t xml:space="preserve"> </w:t>
+      </w:r>
+      <w:r>
+        <w:rPr>
+          <w:sz w:val="24"/>
+          <w:szCs w:val="24"/>
+        </w:rPr>
+        <w:t xml:space="preserve">ziemniakiem </w:t>
+      </w:r>
+      <w:r>
+        <w:rPr>
+          <w:sz w:val="24"/>
+          <w:szCs w:val="24"/>
+        </w:rPr>
+        <w:t>po</w:t>
+      </w:r>
+      <w:r>
+        <w:rPr>
+          <w:sz w:val="24"/>
+          <w:szCs w:val="24"/>
+        </w:rPr>
+        <w:t>między</w:t>
+      </w:r>
+      <w:r>
+        <w:rPr>
+          <w:sz w:val="24"/>
+          <w:szCs w:val="24"/>
+        </w:rPr>
+        <w:t xml:space="preserve"> przeszkodami do celu</w:t>
+      </w:r>
+      <w:r>
+        <w:rPr>
+          <w:sz w:val="24"/>
+          <w:szCs w:val="24"/>
+        </w:rPr>
+        <w:t>, zbierając monety</w:t>
+      </w:r>
+      <w:r>
+        <w:rPr>
+          <w:sz w:val="24"/>
+          <w:szCs w:val="24"/>
+        </w:rPr>
+        <w:t xml:space="preserve">. Po pokonaniu wszystkich </w:t>
+      </w:r>
+      <w:r>
+        <w:rPr>
+          <w:sz w:val="24"/>
+          <w:szCs w:val="24"/>
+        </w:rPr>
+        <w:t>przeszkód i dotarciu do wyznacz</w:t>
+      </w:r>
+      <w:r>
+        <w:rPr>
+          <w:sz w:val="24"/>
+          <w:szCs w:val="24"/>
+        </w:rPr>
+        <w:t>onego celu, zostają podliczone</w:t>
+      </w:r>
+      <w:r>
+        <w:rPr>
+          <w:sz w:val="24"/>
+          <w:szCs w:val="24"/>
+        </w:rPr>
+        <w:t xml:space="preserve"> punkty i gracz przechodzi do następnego poziomu.</w:t>
+      </w:r>
+    </w:p>
+    <w:p>
+      <w:pPr>
+        <w:ind w:firstLine="360"/>
+        <w:rPr>
+          <w:sz w:val="24"/>
+          <w:szCs w:val="24"/>
+        </w:rPr>
+      </w:pPr>
+      <w:r>
+        <w:rPr>
+          <w:sz w:val="24"/>
+          <w:szCs w:val="24"/>
+        </w:rPr>
+        <w:t xml:space="preserve">Rozgrywkę możemy obserwować z góry (widok z lotu ptaka). Sterowanie </w:t>
+      </w:r>
+      <w:r>
+        <w:rPr>
+          <w:sz w:val="24"/>
+          <w:szCs w:val="24"/>
+        </w:rPr>
+        <w:t>postacią odby</w:t>
+      </w:r>
+      <w:r>
+        <w:rPr>
+          <w:sz w:val="24"/>
+          <w:szCs w:val="24"/>
+        </w:rPr>
+        <w:t xml:space="preserve">wa się za pomocą </w:t>
+      </w:r>
+      <w:r>
+        <w:rPr>
+          <w:sz w:val="24"/>
+          <w:szCs w:val="24"/>
+        </w:rPr>
+        <w:t xml:space="preserve">klawiszy </w:t>
+      </w:r>
+      <w:r>
+        <w:rPr>
+          <w:sz w:val="24"/>
+          <w:szCs w:val="24"/>
+        </w:rPr>
+        <w:t>strzałek.</w:t>
+      </w:r>
+    </w:p>
+    <w:p>
+      <w:pPr>
+        <w:ind w:firstLine="360"/>
+        <w:rPr>
+          <w:sz w:val="24"/>
+          <w:szCs w:val="24"/>
+        </w:rPr>
+      </w:pPr>
+      <w:r>
+        <w:rPr>
+          <w:sz w:val="24"/>
+          <w:szCs w:val="24"/>
+        </w:rPr>
+        <w:t>Gra tworzona jest za pomocą języka programowania C++</w:t>
+      </w:r>
+      <w:r>
+        <w:rPr>
+          <w:sz w:val="24"/>
+          <w:szCs w:val="24"/>
+        </w:rPr>
+        <w:t xml:space="preserve"> </w:t>
+      </w:r>
+      <w:r>
+        <w:rPr>
+          <w:sz w:val="24"/>
+          <w:szCs w:val="24"/>
+        </w:rPr>
+        <w:t>przy wykorzystaniu biblioteki Allegro 5</w:t>
+      </w:r>
+      <w:r>
+        <w:rPr>
+          <w:sz w:val="24"/>
+          <w:szCs w:val="24"/>
+        </w:rPr>
+        <w:t xml:space="preserve"> w środowisku Visual Studio 2015 i systemie operacyjnym Windows 10. </w:t>
+      </w:r>
+    </w:p>
+    <w:p>
+      <w:pPr>
+        <w:pStyle w:val="Nagwek1"/>
+        <w:numPr>
+          <w:ilvl w:val="1"/>
+          <w:numId w:val="9"/>
+        </w:numPr>
+      </w:pPr>
+      <w:bookmarkStart w:id="3" w:name="_Toc500511581"/>
+      <w:r>
+        <w:t>Definicje, akronimy i skróty</w:t>
+      </w:r>
+      <w:bookmarkEnd w:id="3"/>
+    </w:p>
+    <w:p/>
+    <w:p>
+      <w:r>
+        <w:t xml:space="preserve">Ziemniak </w:t>
+      </w:r>
+      <w:r>
+        <w:t>–</w:t>
+      </w:r>
+      <w:r>
+        <w:t xml:space="preserve"> </w:t>
+      </w:r>
+      <w:r>
+        <w:t xml:space="preserve">tytułowy </w:t>
+      </w:r>
+      <w:proofErr w:type="spellStart"/>
+      <w:r>
+        <w:t>SuperZiemniak</w:t>
+      </w:r>
+      <w:proofErr w:type="spellEnd"/>
+      <w:r>
+        <w:t>, czyli obiekt, którym będziemy sterować podczas przelotu.</w:t>
+      </w:r>
+    </w:p>
+    <w:p>
+      <w:r>
+        <w:t>Plansza – cały obszar rozgrywki, na którym znajduje się</w:t>
+      </w:r>
+      <w:r>
+        <w:t xml:space="preserve"> Ziemniak, przeszkody</w:t>
+      </w:r>
+      <w:r>
+        <w:t>, monety oraz Cel.</w:t>
+      </w:r>
+    </w:p>
+    <w:p>
+      <w:r>
+        <w:t>Cel – jest to niewielki obszar planszy, do którego musi dolecieć Ziemniak, aby ukończyć dany etap gry.</w:t>
+      </w:r>
+    </w:p>
+    <w:p>
+      <w:r>
+        <w:t>Przeszkody – obszary planszy takie jak ścianki, poruszające się przedmioty itp. Kolizja Ziemniaka z przeszkodą kończy jego lot i etap rozpoczyna się od nowa.</w:t>
+      </w:r>
+    </w:p>
+    <w:p>
+      <w:r>
+        <w:t xml:space="preserve">Monety </w:t>
+      </w:r>
+      <w:r>
+        <w:t>–</w:t>
+      </w:r>
+      <w:r>
+        <w:t xml:space="preserve"> </w:t>
+      </w:r>
+      <w:r>
+        <w:t>niewielkie obiekty na planszy, które Ziemniak może „zebrać”, przelatując przez nie. Za każdą zebraną monetę, gracz otrzymuje 10 punktów do ostatecznego wyniku gry</w:t>
+      </w:r>
+      <w:r>
+        <w:t>.</w:t>
+      </w:r>
+    </w:p>
+    <w:p/>
+    <w:p>
+      <w:pPr>
+        <w:pStyle w:val="Nagwek1"/>
+        <w:numPr>
+          <w:ilvl w:val="1"/>
+          <w:numId w:val="9"/>
+        </w:numPr>
+      </w:pPr>
+      <w:bookmarkStart w:id="4" w:name="_Toc500511582"/>
+      <w:r>
+        <w:t>Przegląd</w:t>
+      </w:r>
+      <w:bookmarkEnd w:id="4"/>
+    </w:p>
+    <w:p/>
+    <w:p>
+      <w:r>
+        <w:lastRenderedPageBreak/>
+        <w:t xml:space="preserve">W dalszej części </w:t>
+      </w:r>
+      <w:r>
+        <w:t>specyfikacji znajdują się</w:t>
+      </w:r>
+      <w:r>
+        <w:t xml:space="preserve"> opis ogólny oraz opis szczegółowy wymagań produktu oraz uwagi i spis treści.</w:t>
+      </w:r>
+    </w:p>
+    <w:p/>
+    <w:p>
+      <w:pPr>
+        <w:pStyle w:val="Nagwek1"/>
+        <w:rPr>
+          <w:sz w:val="40"/>
+          <w:szCs w:val="40"/>
+        </w:rPr>
+      </w:pPr>
+      <w:bookmarkStart w:id="5" w:name="_Toc500511583"/>
+      <w:r>
+        <w:rPr>
+          <w:sz w:val="40"/>
+          <w:szCs w:val="40"/>
+        </w:rPr>
+        <w:t>2.    Opis</w:t>
+      </w:r>
+      <w:r>
+        <w:rPr>
+          <w:sz w:val="40"/>
+          <w:szCs w:val="40"/>
+        </w:rPr>
+        <w:t xml:space="preserve"> ogólny</w:t>
+      </w:r>
+      <w:bookmarkEnd w:id="5"/>
+    </w:p>
+    <w:p/>
+    <w:p>
+      <w:pPr>
+        <w:pStyle w:val="Nagwek1"/>
+        <w:numPr>
+          <w:ilvl w:val="1"/>
+          <w:numId w:val="19"/>
+        </w:numPr>
+      </w:pPr>
+      <w:bookmarkStart w:id="6" w:name="_Toc500511584"/>
+      <w:r>
+        <w:t>Funkcje Produktu</w:t>
+      </w:r>
+      <w:bookmarkEnd w:id="6"/>
+    </w:p>
+    <w:p/>
+    <w:p>
+      <w:pPr>
+        <w:pStyle w:val="Akapitzlist"/>
+        <w:numPr>
+          <w:ilvl w:val="2"/>
+          <w:numId w:val="21"/>
+        </w:numPr>
+      </w:pPr>
+      <w:r>
+        <w:t>Menu</w:t>
+      </w:r>
+    </w:p>
+    <w:p>
+      <w:pPr>
+        <w:rPr>
+          <w:sz w:val="24"/>
+          <w:szCs w:val="24"/>
+        </w:rPr>
+      </w:pPr>
+      <w:r>
+        <w:rPr>
+          <w:sz w:val="24"/>
+          <w:szCs w:val="24"/>
+        </w:rPr>
+        <w:t>Po uruchomieniu gry pojawia się menu z następującymi opcjami:</w:t>
+      </w:r>
+    </w:p>
+    <w:p>
+      <w:pPr>
+        <w:pStyle w:val="Akapitzlist"/>
+        <w:ind w:left="390"/>
+        <w:rPr>
+          <w:sz w:val="24"/>
+          <w:szCs w:val="24"/>
+        </w:rPr>
+      </w:pPr>
+      <w:r>
+        <w:rPr>
+          <w:sz w:val="24"/>
+          <w:szCs w:val="24"/>
+        </w:rPr>
+        <w:t xml:space="preserve">- </w:t>
+      </w:r>
+      <w:r>
+        <w:rPr>
+          <w:b/>
+          <w:sz w:val="24"/>
+          <w:szCs w:val="24"/>
+        </w:rPr>
+        <w:t>Start</w:t>
+      </w:r>
+      <w:r>
+        <w:rPr>
+          <w:sz w:val="24"/>
+          <w:szCs w:val="24"/>
+        </w:rPr>
+        <w:t xml:space="preserve"> </w:t>
+      </w:r>
+    </w:p>
+    <w:p>
+      <w:pPr>
+        <w:pStyle w:val="Akapitzlist"/>
+        <w:ind w:left="390"/>
+        <w:rPr>
+          <w:sz w:val="24"/>
+          <w:szCs w:val="24"/>
+        </w:rPr>
+      </w:pPr>
+      <w:r>
+        <w:rPr>
+          <w:sz w:val="24"/>
+          <w:szCs w:val="24"/>
+        </w:rPr>
+        <w:t xml:space="preserve">- </w:t>
+      </w:r>
+      <w:r>
+        <w:rPr>
+          <w:b/>
+          <w:sz w:val="24"/>
+          <w:szCs w:val="24"/>
+        </w:rPr>
+        <w:t>Instrukcja</w:t>
+      </w:r>
+    </w:p>
+    <w:p>
+      <w:pPr>
+        <w:pStyle w:val="Akapitzlist"/>
+        <w:ind w:left="390"/>
+        <w:rPr>
+          <w:sz w:val="24"/>
+          <w:szCs w:val="24"/>
+        </w:rPr>
+      </w:pPr>
+      <w:r>
+        <w:rPr>
+          <w:sz w:val="24"/>
+          <w:szCs w:val="24"/>
+        </w:rPr>
+        <w:t xml:space="preserve">- </w:t>
+      </w:r>
+      <w:r>
+        <w:rPr>
+          <w:b/>
+          <w:sz w:val="24"/>
+          <w:szCs w:val="24"/>
+        </w:rPr>
+        <w:t>Wyjście</w:t>
+      </w:r>
+    </w:p>
+    <w:p>
+      <w:pPr>
+        <w:pStyle w:val="Akapitzlist"/>
+        <w:ind w:left="390"/>
+        <w:rPr>
+          <w:sz w:val="24"/>
+          <w:szCs w:val="24"/>
+        </w:rPr>
+      </w:pPr>
+    </w:p>
+    <w:p>
+      <w:pPr>
+        <w:pStyle w:val="Akapitzlist"/>
+        <w:numPr>
+          <w:ilvl w:val="2"/>
+          <w:numId w:val="21"/>
+        </w:numPr>
+      </w:pPr>
+      <w:r>
+        <w:t>Start</w:t>
+      </w:r>
+    </w:p>
+    <w:p>
+      <w:r>
+        <w:t>Po wyborze opcji „</w:t>
+      </w:r>
+      <w:r>
+        <w:rPr>
+          <w:b/>
+        </w:rPr>
+        <w:t>Start</w:t>
+      </w:r>
+      <w:r>
+        <w:t>” pojawia się plansza (I etap). Na planszy znajduje się nieruchomy Ziemniak w położeniu początkowym, trasa przelotu z przeszkodami i monetami do zebrania oraz cel przelotu. Po naciśnięciu spacji, Ziemniak zaczyna się poruszać i rozpoczyna się gra.</w:t>
+      </w:r>
+    </w:p>
+    <w:p>
+      <w:pPr>
+        <w:pStyle w:val="Akapitzlist"/>
+        <w:numPr>
+          <w:ilvl w:val="2"/>
+          <w:numId w:val="21"/>
+        </w:numPr>
+      </w:pPr>
+      <w:r>
+        <w:t>Instrukcja</w:t>
+      </w:r>
+    </w:p>
+    <w:p>
+      <w:r>
+        <w:t>Po wyborze opcji „</w:t>
+      </w:r>
+      <w:r>
+        <w:rPr>
+          <w:b/>
+        </w:rPr>
+        <w:t>Instrukcja</w:t>
+      </w:r>
+      <w:r>
+        <w:t>” pojawia się okno z instrukcją gry – klawiszami kontrolującymi.</w:t>
+      </w:r>
+    </w:p>
+    <w:p>
+      <w:pPr>
+        <w:pStyle w:val="Akapitzlist"/>
+        <w:numPr>
+          <w:ilvl w:val="2"/>
+          <w:numId w:val="21"/>
+        </w:numPr>
+      </w:pPr>
+      <w:r>
+        <w:t>Wyjście</w:t>
+      </w:r>
+    </w:p>
+    <w:p>
+      <w:r>
+        <w:t>Po wyborze opcji „</w:t>
+      </w:r>
+      <w:r>
+        <w:rPr>
+          <w:b/>
+        </w:rPr>
+        <w:t>Zakończ</w:t>
+      </w:r>
+      <w:r>
+        <w:t>” program zostaje zamknięty.</w:t>
+      </w:r>
+    </w:p>
+    <w:p>
+      <w:pPr>
+        <w:pStyle w:val="Akapitzlist"/>
+        <w:numPr>
+          <w:ilvl w:val="2"/>
+          <w:numId w:val="21"/>
+        </w:numPr>
+      </w:pPr>
+      <w:r>
+        <w:t>Rozgrywka</w:t>
+      </w:r>
+    </w:p>
+    <w:p>
+      <w:r>
+        <w:t>Po naciśnięciu spacji i rozpoczęciu gry, Ziemniak zaczyna poruszać się ruchem jednostajnym do przodu. Klawiszami sterującymi zmieniamy kierunek lotu. Nie ma możliwości zmiany szybkości poruszania się ani zatrzymania Ziemniaka.</w:t>
+      </w:r>
+      <w:r>
+        <w:t xml:space="preserve"> Podczas przelotu gracz może zbierać monety, przelatując przez nie. Gdy Ziemniak doleci do Celu, pojawia się nowa plansza i użytkownik musi ponownie rozpocząć ruch Ziemniaka klawiszem spacji. </w:t>
+      </w:r>
+    </w:p>
+    <w:p/>
+    <w:p>
+      <w:pPr>
+        <w:pStyle w:val="Nagwek1"/>
+        <w:numPr>
+          <w:ilvl w:val="1"/>
+          <w:numId w:val="19"/>
+        </w:numPr>
+      </w:pPr>
+      <w:bookmarkStart w:id="7" w:name="_Toc500511585"/>
+      <w:r>
+        <w:t>Charakterystyka użytkownika</w:t>
+      </w:r>
+      <w:bookmarkEnd w:id="7"/>
+    </w:p>
+    <w:p/>
+    <w:p>
+      <w:r>
+        <w:lastRenderedPageBreak/>
+        <w:t>Użytkownik produktu powinien posiadać podstawowe umiejętności obsługi komputera.</w:t>
+      </w:r>
+      <w:r>
+        <w:br/>
+        <w:t>Użytkownik powinien zapoznać się z ogólnymi zasadami działania programu i klawiszami sterującymi.</w:t>
+      </w:r>
+    </w:p>
+    <w:p/>
+    <w:p/>
+    <w:p>
+      <w:pPr>
+        <w:pStyle w:val="Nagwek1"/>
+        <w:rPr>
+          <w:sz w:val="40"/>
+          <w:szCs w:val="40"/>
+        </w:rPr>
+      </w:pPr>
+      <w:bookmarkStart w:id="8" w:name="_Toc500511586"/>
+      <w:r>
+        <w:rPr>
+          <w:sz w:val="40"/>
+          <w:szCs w:val="40"/>
+        </w:rPr>
+        <w:t>3.    Szczegółowy opis wymagań</w:t>
+      </w:r>
+      <w:bookmarkEnd w:id="8"/>
+    </w:p>
+    <w:p>
+      <w:pPr>
+        <w:pStyle w:val="Nagwek1"/>
+        <w:numPr>
+          <w:ilvl w:val="1"/>
+          <w:numId w:val="17"/>
+        </w:numPr>
+      </w:pPr>
+      <w:bookmarkStart w:id="9" w:name="_Toc500511587"/>
+      <w:r>
+        <w:t>Harmonogram tworzenia oprogramowania</w:t>
+      </w:r>
+      <w:bookmarkEnd w:id="9"/>
+    </w:p>
+    <w:p/>
+    <w:tbl>
+      <w:tblPr>
+        <w:tblStyle w:val="Tabela-Siatka"/>
+        <w:tblW w:w="0" w:type="auto"/>
+        <w:tblLook w:val="04A0" w:firstRow="1" w:lastRow="0" w:firstColumn="1" w:lastColumn="0" w:noHBand="0" w:noVBand="1"/>
+      </w:tblPr>
+      <w:tblGrid>
+        <w:gridCol w:w="1101"/>
+        <w:gridCol w:w="6662"/>
+        <w:gridCol w:w="1449"/>
+      </w:tblGrid>
+      <w:tr>
+        <w:tc>
+          <w:tcPr>
+            <w:tcW w:w="1101" w:type="dxa"/>
+          </w:tcPr>
+          <w:p>
+            <w:pPr>
+              <w:jc w:val="center"/>
+            </w:pPr>
+            <w:r>
+              <w:t>Tydzień</w:t>
+            </w:r>
+          </w:p>
+        </w:tc>
+        <w:tc>
+          <w:tcPr>
+            <w:tcW w:w="6662" w:type="dxa"/>
+          </w:tcPr>
+          <w:p>
+            <w:r>
+              <w:t>Zadania do wykonania</w:t>
+            </w:r>
+          </w:p>
+        </w:tc>
+        <w:tc>
+          <w:tcPr>
+            <w:tcW w:w="1449" w:type="dxa"/>
+          </w:tcPr>
+          <w:p>
+            <w:r>
+              <w:t>Uwagi</w:t>
+            </w:r>
+          </w:p>
+        </w:tc>
+      </w:tr>
+      <w:tr>
+        <w:trPr>
+          <w:trHeight w:val="656"/>
+        </w:trPr>
+        <w:tc>
+          <w:tcPr>
+            <w:tcW w:w="1101" w:type="dxa"/>
+          </w:tcPr>
+          <w:p>
+            <w:pPr>
+              <w:jc w:val="center"/>
+            </w:pPr>
+            <w:r>
+              <w:t>I</w:t>
+            </w:r>
+            <w:r>
+              <w:t xml:space="preserve"> (0</w:t>
+            </w:r>
+            <w:bookmarkStart w:id="10" w:name="_GoBack"/>
+            <w:bookmarkEnd w:id="10"/>
+            <w:r>
+              <w:t>8.12)</w:t>
+            </w:r>
+          </w:p>
+        </w:tc>
+        <w:tc>
+          <w:tcPr>
+            <w:tcW w:w="6662" w:type="dxa"/>
+          </w:tcPr>
+          <w:p>
+            <w:r>
+              <w:t>Utworzenie funkcjonalnego menu, implementacja podstawowej funkcji lotu obiektu (Ziemniaka)</w:t>
+            </w:r>
+            <w:r>
+              <w:t>.</w:t>
+            </w:r>
+          </w:p>
+        </w:tc>
+        <w:tc>
+          <w:tcPr>
+            <w:tcW w:w="1449" w:type="dxa"/>
+          </w:tcPr>
+          <w:p/>
+        </w:tc>
+      </w:tr>
+      <w:tr>
+        <w:trPr>
+          <w:trHeight w:val="550"/>
+        </w:trPr>
+        <w:tc>
+          <w:tcPr>
+            <w:tcW w:w="1101" w:type="dxa"/>
+          </w:tcPr>
+          <w:p>
+            <w:pPr>
+              <w:jc w:val="center"/>
+            </w:pPr>
+            <w:r>
+              <w:t>II</w:t>
+            </w:r>
+            <w:r>
+              <w:t xml:space="preserve"> (15.12)</w:t>
+            </w:r>
+          </w:p>
+        </w:tc>
+        <w:tc>
+          <w:tcPr>
+            <w:tcW w:w="6662" w:type="dxa"/>
+          </w:tcPr>
+          <w:p>
+            <w:r>
+              <w:t>Implementacja funkcji zderzeń.</w:t>
+            </w:r>
+          </w:p>
+        </w:tc>
+        <w:tc>
+          <w:tcPr>
+            <w:tcW w:w="1449" w:type="dxa"/>
+          </w:tcPr>
+          <w:p/>
+        </w:tc>
+      </w:tr>
+      <w:tr>
+        <w:tc>
+          <w:tcPr>
+            <w:tcW w:w="1101" w:type="dxa"/>
+          </w:tcPr>
+          <w:p>
+            <w:pPr>
+              <w:jc w:val="center"/>
+            </w:pPr>
+            <w:r>
+              <w:t>III</w:t>
+            </w:r>
+            <w:r>
+              <w:t xml:space="preserve"> (22.12)</w:t>
+            </w:r>
+          </w:p>
+        </w:tc>
+        <w:tc>
+          <w:tcPr>
+            <w:tcW w:w="6662" w:type="dxa"/>
+          </w:tcPr>
+          <w:p>
+            <w:r>
+              <w:t>I</w:t>
+            </w:r>
+            <w:r>
+              <w:t xml:space="preserve">mplementacja funkcji </w:t>
+            </w:r>
+            <w:r>
+              <w:t>zbierania monet oraz zliczania punktów.</w:t>
+            </w:r>
+          </w:p>
+        </w:tc>
+        <w:tc>
+          <w:tcPr>
+            <w:tcW w:w="1449" w:type="dxa"/>
+          </w:tcPr>
+          <w:p/>
+        </w:tc>
+      </w:tr>
+      <w:tr>
+        <w:trPr>
+          <w:trHeight w:val="440"/>
+        </w:trPr>
+        <w:tc>
+          <w:tcPr>
+            <w:tcW w:w="1101" w:type="dxa"/>
+          </w:tcPr>
+          <w:p>
+            <w:pPr>
+              <w:jc w:val="center"/>
+            </w:pPr>
+            <w:r>
+              <w:t>IV</w:t>
+            </w:r>
+            <w:r>
+              <w:t xml:space="preserve"> (05.01)</w:t>
+            </w:r>
+          </w:p>
+        </w:tc>
+        <w:tc>
+          <w:tcPr>
+            <w:tcW w:w="6662" w:type="dxa"/>
+          </w:tcPr>
+          <w:p>
+            <w:r>
+              <w:t>U</w:t>
+            </w:r>
+            <w:r>
+              <w:t>tworzenie</w:t>
+            </w:r>
+            <w:r>
+              <w:t xml:space="preserve"> przeszkód</w:t>
+            </w:r>
+            <w:r>
+              <w:t xml:space="preserve"> statycznych.</w:t>
+            </w:r>
+          </w:p>
+        </w:tc>
+        <w:tc>
+          <w:tcPr>
+            <w:tcW w:w="1449" w:type="dxa"/>
+          </w:tcPr>
+          <w:p/>
+        </w:tc>
+      </w:tr>
+      <w:tr>
+        <w:trPr>
+          <w:trHeight w:val="444"/>
+        </w:trPr>
+        <w:tc>
+          <w:tcPr>
+            <w:tcW w:w="1101" w:type="dxa"/>
+          </w:tcPr>
+          <w:p>
+            <w:pPr>
+              <w:jc w:val="center"/>
+            </w:pPr>
+            <w:r>
+              <w:t>V</w:t>
+            </w:r>
+            <w:r>
+              <w:t xml:space="preserve"> (12.01)</w:t>
+            </w:r>
+          </w:p>
+        </w:tc>
+        <w:tc>
+          <w:tcPr>
+            <w:tcW w:w="6662" w:type="dxa"/>
+          </w:tcPr>
+          <w:p>
+            <w:r>
+              <w:t>U</w:t>
+            </w:r>
+            <w:r>
+              <w:t>tworzenie</w:t>
+            </w:r>
+            <w:r>
+              <w:t xml:space="preserve"> nowego rodzaju przeszkód</w:t>
+            </w:r>
+          </w:p>
+        </w:tc>
+        <w:tc>
+          <w:tcPr>
+            <w:tcW w:w="1449" w:type="dxa"/>
+          </w:tcPr>
+          <w:p/>
+        </w:tc>
+      </w:tr>
+      <w:tr>
+        <w:trPr>
+          <w:trHeight w:val="590"/>
+        </w:trPr>
+        <w:tc>
+          <w:tcPr>
+            <w:tcW w:w="1101" w:type="dxa"/>
+          </w:tcPr>
+          <w:p>
+            <w:pPr>
+              <w:jc w:val="center"/>
+            </w:pPr>
+            <w:r>
+              <w:t>VI</w:t>
+            </w:r>
+            <w:r>
+              <w:t>(19.01)</w:t>
+            </w:r>
+          </w:p>
+        </w:tc>
+        <w:tc>
+          <w:tcPr>
+            <w:tcW w:w="6662" w:type="dxa"/>
+          </w:tcPr>
+          <w:p>
+            <w:r>
+              <w:t>Dodanie listy najlepszych wyników</w:t>
+            </w:r>
+            <w:r>
+              <w:t xml:space="preserve"> oraz dodatkowych opcji</w:t>
+            </w:r>
+            <w:r>
+              <w:t>. Usprawnienia działania oraz wyglądu aplikacji.</w:t>
+            </w:r>
+          </w:p>
+        </w:tc>
+        <w:tc>
+          <w:tcPr>
+            <w:tcW w:w="1449" w:type="dxa"/>
+          </w:tcPr>
+          <w:p/>
+        </w:tc>
+      </w:tr>
+    </w:tbl>
+    <w:p/>
+    <w:p>
+      <w:pPr>
+        <w:pStyle w:val="Nagwek1"/>
+        <w:numPr>
+          <w:ilvl w:val="1"/>
+          <w:numId w:val="17"/>
+        </w:numPr>
+      </w:pPr>
+      <w:bookmarkStart w:id="11" w:name="_Toc500511588"/>
+      <w:r>
+        <w:t>Wymagania instalacyjne</w:t>
+      </w:r>
+      <w:bookmarkEnd w:id="11"/>
+    </w:p>
+    <w:p/>
+    <w:p>
+      <w:pPr>
+        <w:pStyle w:val="Standard"/>
+        <w:ind w:firstLine="360"/>
+        <w:rPr>
+          <w:rFonts w:asciiTheme="minorHAnsi" w:hAnsiTheme="minorHAnsi"/>
+          <w:sz w:val="22"/>
+          <w:szCs w:val="22"/>
+        </w:rPr>
+      </w:pPr>
+      <w:r>
+        <w:rPr>
+          <w:rFonts w:asciiTheme="minorHAnsi" w:hAnsiTheme="minorHAnsi"/>
+        </w:rPr>
+        <w:t>Instalacja gry polega na umieszczeniu folderu o nazwie</w:t>
+      </w:r>
+      <w:r>
+        <w:rPr>
+          <w:rFonts w:asciiTheme="minorHAnsi" w:hAnsiTheme="minorHAnsi"/>
+        </w:rPr>
+        <w:t xml:space="preserve"> SuperZiemniak</w:t>
+      </w:r>
+      <w:r>
+        <w:rPr>
+          <w:rFonts w:asciiTheme="minorHAnsi" w:hAnsiTheme="minorHAnsi"/>
+        </w:rPr>
+        <w:t xml:space="preserve">.exe na dysku twardym komputera. </w:t>
+      </w:r>
+      <w:r>
+        <w:rPr>
+          <w:rFonts w:asciiTheme="minorHAnsi" w:hAnsiTheme="minorHAnsi"/>
+        </w:rPr>
+        <w:t>Do korzystania z programu potrzebny jest komputer z podłączoną klawiaturą i myszką oraz systemem operacyjnym Microsoft Windows.</w:t>
+      </w:r>
+    </w:p>
+    <w:p/>
+    <w:p>
+      <w:pPr>
+        <w:pStyle w:val="Nagwek1"/>
+        <w:numPr>
+          <w:ilvl w:val="1"/>
+          <w:numId w:val="17"/>
+        </w:numPr>
+      </w:pPr>
+      <w:bookmarkStart w:id="12" w:name="_Toc500511589"/>
+      <w:r>
+        <w:t>Format danych</w:t>
+      </w:r>
+      <w:bookmarkEnd w:id="12"/>
+    </w:p>
+    <w:p/>
+    <w:p>
+      <w:pPr>
+        <w:ind w:firstLine="360"/>
+        <w:rPr>
+          <w:color w:val="000000"/>
+          <w:sz w:val="24"/>
+          <w:szCs w:val="24"/>
+        </w:rPr>
+      </w:pPr>
+      <w:r>
+        <w:rPr>
+          <w:color w:val="000000"/>
+          <w:sz w:val="24"/>
+          <w:szCs w:val="24"/>
+        </w:rPr>
+        <w:t xml:space="preserve">W menu </w:t>
+      </w:r>
+      <w:r>
+        <w:rPr>
+          <w:color w:val="000000"/>
+          <w:sz w:val="24"/>
+          <w:szCs w:val="24"/>
+        </w:rPr>
+        <w:t xml:space="preserve">używamy kliknięć myszki, gdy kursor znajduje się nad wybranym przyciskiem. </w:t>
+      </w:r>
+      <w:r>
+        <w:rPr>
+          <w:color w:val="000000"/>
+          <w:sz w:val="24"/>
+          <w:szCs w:val="24"/>
+        </w:rPr>
+        <w:t>Dane wejściowe wprowadzane są wyłącznie z klawiatury przez gracza. Dane te</w:t>
+      </w:r>
+      <w:r>
+        <w:rPr>
+          <w:color w:val="000000"/>
+          <w:sz w:val="24"/>
+          <w:szCs w:val="24"/>
+        </w:rPr>
+        <w:t xml:space="preserve"> obsługują manewrowanie </w:t>
+      </w:r>
+      <w:r>
+        <w:rPr>
+          <w:color w:val="000000"/>
+          <w:sz w:val="24"/>
+          <w:szCs w:val="24"/>
+        </w:rPr>
+        <w:t xml:space="preserve"> na planszy </w:t>
+      </w:r>
+      <w:r>
+        <w:rPr>
+          <w:color w:val="000000"/>
+          <w:sz w:val="24"/>
+          <w:szCs w:val="24"/>
+        </w:rPr>
+        <w:t>(góra i dół)</w:t>
+      </w:r>
+      <w:r>
+        <w:rPr>
+          <w:color w:val="000000"/>
+          <w:sz w:val="24"/>
+          <w:szCs w:val="24"/>
+        </w:rPr>
+        <w:t xml:space="preserve">. </w:t>
+      </w:r>
+      <w:r>
+        <w:rPr>
+          <w:color w:val="000000"/>
+          <w:sz w:val="24"/>
+          <w:szCs w:val="24"/>
+        </w:rPr>
+        <w:t>Klawisz „</w:t>
+      </w:r>
+      <w:proofErr w:type="spellStart"/>
+      <w:r>
+        <w:rPr>
+          <w:color w:val="000000"/>
+          <w:sz w:val="24"/>
+          <w:szCs w:val="24"/>
+        </w:rPr>
+        <w:t>Esc</w:t>
+      </w:r>
+      <w:proofErr w:type="spellEnd"/>
+      <w:r>
+        <w:rPr>
+          <w:color w:val="000000"/>
+          <w:sz w:val="24"/>
+          <w:szCs w:val="24"/>
+        </w:rPr>
+        <w:t xml:space="preserve">” powoduje zakończenie etapu i powrót do menu. </w:t>
+      </w:r>
+    </w:p>
+    <w:p>
+      <w:pPr>
+        <w:pStyle w:val="Nagwek1"/>
+        <w:numPr>
+          <w:ilvl w:val="1"/>
+          <w:numId w:val="17"/>
+        </w:numPr>
+      </w:pPr>
+      <w:bookmarkStart w:id="13" w:name="_Toc500511590"/>
+      <w:r>
+        <w:lastRenderedPageBreak/>
+        <w:t>Użytkownicy</w:t>
+      </w:r>
+      <w:bookmarkEnd w:id="13"/>
+    </w:p>
+    <w:p/>
+    <w:p>
+      <w:r>
+        <w:t xml:space="preserve">Gra </w:t>
+      </w:r>
+      <w:proofErr w:type="spellStart"/>
+      <w:r>
+        <w:t>SuperZiemniak</w:t>
+      </w:r>
+      <w:proofErr w:type="spellEnd"/>
+      <w:r>
+        <w:t xml:space="preserve"> jest grą jednoosobową. Nie jest przewidywane wprowadzenie możliwości gry dla wielu graczy jednocześnie.</w:t>
+      </w:r>
+    </w:p>
+    <w:p>
+      <w:pPr>
+        <w:pStyle w:val="Nagwek1"/>
+        <w:rPr>
+          <w:sz w:val="40"/>
+          <w:szCs w:val="40"/>
+        </w:rPr>
+      </w:pPr>
+      <w:bookmarkStart w:id="14" w:name="_Toc500511591"/>
+      <w:r>
+        <w:rPr>
+          <w:sz w:val="40"/>
+          <w:szCs w:val="40"/>
+        </w:rPr>
+        <w:t>4</w:t>
+      </w:r>
+      <w:r>
+        <w:rPr>
+          <w:sz w:val="40"/>
+          <w:szCs w:val="40"/>
+        </w:rPr>
+        <w:t xml:space="preserve">.    </w:t>
+      </w:r>
+      <w:r>
+        <w:rPr>
+          <w:sz w:val="40"/>
+          <w:szCs w:val="40"/>
+        </w:rPr>
+        <w:t>Uwagi</w:t>
+      </w:r>
+      <w:bookmarkEnd w:id="14"/>
+    </w:p>
+    <w:p/>
+    <w:p>
+      <w:pPr>
+        <w:ind w:left="360"/>
+      </w:pPr>
+      <w:r>
+        <w:t>Zastrzegam prawo do zmiany założeń zapisanych w danej specyfikacji w tra</w:t>
+      </w:r>
+      <w:r>
+        <w:t>kcie procesu tworzenia programu, oraz zmiany harmonogramu tworzenia gry.</w:t>
+      </w:r>
+    </w:p>
+    <w:p>
+      <w:pPr>
+        <w:ind w:left="360"/>
+      </w:pPr>
+    </w:p>
     <w:p>
       <w:pPr>
         <w:ind w:left="360"/>
@@ -5170,6 +5670,25 @@
       <w:szCs w:val="20"/>
     </w:rPr>
   </w:style>
+  <w:style w:type="table" w:styleId="Tabela-Siatka">
+    <w:name w:val="Table Grid"/>
+    <w:basedOn w:val="Standardowy"/>
+    <w:uiPriority w:val="59"/>
+    <w:rsid w:val="00A533E2"/>
+    <w:pPr>
+      <w:spacing w:after="0" w:line="240" w:lineRule="auto"/>
+    </w:pPr>
+    <w:tblPr>
+      <w:tblBorders>
+        <w:top w:val="single" w:sz="4" w:space="0" w:color="auto"/>
+        <w:left w:val="single" w:sz="4" w:space="0" w:color="auto"/>
+        <w:bottom w:val="single" w:sz="4" w:space="0" w:color="auto"/>
+        <w:right w:val="single" w:sz="4" w:space="0" w:color="auto"/>
+        <w:insideH w:val="single" w:sz="4" w:space="0" w:color="auto"/>
+        <w:insideV w:val="single" w:sz="4" w:space="0" w:color="auto"/>
+      </w:tblBorders>
+    </w:tblPr>
+  </w:style>
 </w:styles>
 </file>
 
@@ -5699,6 +6218,25 @@
       <w:szCs w:val="20"/>
     </w:rPr>
   </w:style>
+  <w:style w:type="table" w:styleId="Tabela-Siatka">
+    <w:name w:val="Table Grid"/>
+    <w:basedOn w:val="Standardowy"/>
+    <w:uiPriority w:val="59"/>
+    <w:rsid w:val="00A533E2"/>
+    <w:pPr>
+      <w:spacing w:after="0" w:line="240" w:lineRule="auto"/>
+    </w:pPr>
+    <w:tblPr>
+      <w:tblBorders>
+        <w:top w:val="single" w:sz="4" w:space="0" w:color="auto"/>
+        <w:left w:val="single" w:sz="4" w:space="0" w:color="auto"/>
+        <w:bottom w:val="single" w:sz="4" w:space="0" w:color="auto"/>
+        <w:right w:val="single" w:sz="4" w:space="0" w:color="auto"/>
+        <w:insideH w:val="single" w:sz="4" w:space="0" w:color="auto"/>
+        <w:insideV w:val="single" w:sz="4" w:space="0" w:color="auto"/>
+      </w:tblBorders>
+    </w:tblPr>
+  </w:style>
 </w:styles>
 </file>
 
@@ -5990,7 +6528,7 @@
 </file>
 
 <file path=customXml/itemProps1.xml><?xml version="1.0" encoding="utf-8"?>
-<ds:datastoreItem xmlns:ds="http://schemas.openxmlformats.org/officeDocument/2006/customXml" ds:itemID="{2FAD8846-CF50-46A7-8F7A-B224175CA58C}">
+<ds:datastoreItem xmlns:ds="http://schemas.openxmlformats.org/officeDocument/2006/customXml" ds:itemID="{29EBF232-7DE8-41EC-8012-01269675C675}">
   <ds:schemaRefs>
     <ds:schemaRef ds:uri="http://schemas.openxmlformats.org/officeDocument/2006/bibliography"/>
   </ds:schemaRefs>

</xml_diff>